<commit_message>
Converting Word documents to MarkDown: Checking the headings.
</commit_message>
<xml_diff>
--- a/1. Spec/07. Commands/7. Commands Ideas.docx
+++ b/1. Spec/07. Commands/7. Commands Ideas.docx
@@ -1,6 +1,6 @@
 
 <file path=word/document.xml><?xml version="1.0" encoding="utf-8"?>
-<w:document xmlns:wpc="http://schemas.microsoft.com/office/word/2010/wordprocessingCanvas" xmlns:cx="http://schemas.microsoft.com/office/drawing/2014/chartex" xmlns:cx1="http://schemas.microsoft.com/office/drawing/2015/9/8/chartex" xmlns:cx2="http://schemas.microsoft.com/office/drawing/2015/10/21/chartex" xmlns:cx3="http://schemas.microsoft.com/office/drawing/2016/5/9/chartex" xmlns:cx4="http://schemas.microsoft.com/office/drawing/2016/5/10/chartex" xmlns:cx5="http://schemas.microsoft.com/office/drawing/2016/5/11/chartex" xmlns:cx6="http://schemas.microsoft.com/office/drawing/2016/5/12/chartex" xmlns:cx7="http://schemas.microsoft.com/office/drawing/2016/5/13/chartex" xmlns:cx8="http://schemas.microsoft.com/office/drawing/2016/5/14/chartex" xmlns:mc="http://schemas.openxmlformats.org/markup-compatibility/2006" xmlns:aink="http://schemas.microsoft.com/office/drawing/2016/ink" xmlns:am3d="http://schemas.microsoft.com/office/drawing/2017/model3d" xmlns:o="urn:schemas-microsoft-com:office:office" xmlns:r="http://schemas.openxmlformats.org/officeDocument/2006/relationships" xmlns:m="http://schemas.openxmlformats.org/officeDocument/2006/math" xmlns:v="urn:schemas-microsoft-com:vml" xmlns:wp14="http://schemas.microsoft.com/office/word/2010/wordprocessingDrawing" xmlns:wp="http://schemas.openxmlformats.org/drawingml/2006/wordprocessingDrawing" xmlns:w10="urn:schemas-microsoft-com:office:word" xmlns:w="http://schemas.openxmlformats.org/wordprocessingml/2006/main" xmlns:w14="http://schemas.microsoft.com/office/word/2010/wordml" xmlns:w15="http://schemas.microsoft.com/office/word/2012/wordml" xmlns:w16cid="http://schemas.microsoft.com/office/word/2016/wordml/cid" xmlns:w16se="http://schemas.microsoft.com/office/word/2015/wordml/symex" xmlns:wpg="http://schemas.microsoft.com/office/word/2010/wordprocessingGroup" xmlns:wpi="http://schemas.microsoft.com/office/word/2010/wordprocessingInk" xmlns:wne="http://schemas.microsoft.com/office/word/2006/wordml" xmlns:wps="http://schemas.microsoft.com/office/word/2010/wordprocessingShape" mc:Ignorable="w14 w15 w16se w16cid wp14">
+<w:document xmlns:wpc="http://schemas.microsoft.com/office/word/2010/wordprocessingCanvas" xmlns:cx="http://schemas.microsoft.com/office/drawing/2014/chartex" xmlns:cx1="http://schemas.microsoft.com/office/drawing/2015/9/8/chartex" xmlns:cx2="http://schemas.microsoft.com/office/drawing/2015/10/21/chartex" xmlns:cx3="http://schemas.microsoft.com/office/drawing/2016/5/9/chartex" xmlns:cx4="http://schemas.microsoft.com/office/drawing/2016/5/10/chartex" xmlns:cx5="http://schemas.microsoft.com/office/drawing/2016/5/11/chartex" xmlns:cx6="http://schemas.microsoft.com/office/drawing/2016/5/12/chartex" xmlns:cx7="http://schemas.microsoft.com/office/drawing/2016/5/13/chartex" xmlns:cx8="http://schemas.microsoft.com/office/drawing/2016/5/14/chartex" xmlns:mc="http://schemas.openxmlformats.org/markup-compatibility/2006" xmlns:aink="http://schemas.microsoft.com/office/drawing/2016/ink" xmlns:am3d="http://schemas.microsoft.com/office/drawing/2017/model3d" xmlns:o="urn:schemas-microsoft-com:office:office" xmlns:r="http://schemas.openxmlformats.org/officeDocument/2006/relationships" xmlns:m="http://schemas.openxmlformats.org/officeDocument/2006/math" xmlns:v="urn:schemas-microsoft-com:vml" xmlns:wp14="http://schemas.microsoft.com/office/word/2010/wordprocessingDrawing" xmlns:wp="http://schemas.openxmlformats.org/drawingml/2006/wordprocessingDrawing" xmlns:w10="urn:schemas-microsoft-com:office:word" xmlns:w="http://schemas.openxmlformats.org/wordprocessingml/2006/main" xmlns:w14="http://schemas.microsoft.com/office/word/2010/wordml" xmlns:w15="http://schemas.microsoft.com/office/word/2012/wordml" xmlns:w16cex="http://schemas.microsoft.com/office/word/2018/wordml/cex" xmlns:w16cid="http://schemas.microsoft.com/office/word/2016/wordml/cid" xmlns:w16="http://schemas.microsoft.com/office/word/2018/wordml" xmlns:w16se="http://schemas.microsoft.com/office/word/2015/wordml/symex" xmlns:wpg="http://schemas.microsoft.com/office/word/2010/wordprocessingGroup" xmlns:wpi="http://schemas.microsoft.com/office/word/2010/wordprocessingInk" xmlns:wne="http://schemas.microsoft.com/office/word/2006/wordml" xmlns:wps="http://schemas.microsoft.com/office/word/2010/wordprocessingShape" mc:Ignorable="w14 w15 w16se w16cid w16 w16cex wp14">
   <w:background w:color="000000"/>
   <w:body>
     <w:tbl>
@@ -47,8 +47,6 @@
       <w:pPr>
         <w:pStyle w:val="Heading2"/>
       </w:pPr>
-      <w:bookmarkStart w:id="0" w:name="_GoBack"/>
-      <w:bookmarkEnd w:id="0"/>
       <w:r>
         <w:t>Ideas</w:t>
       </w:r>
@@ -82,37 +80,73 @@
       <w:r>
         <w:t xml:space="preserve">The definition will be shown next to the diagram anyway. You can change it there. </w:t>
       </w:r>
+      <w:proofErr w:type="spellStart"/>
       <w:r>
         <w:rPr>
           <w:lang w:val="nl-NL"/>
         </w:rPr>
-        <w:t>That will work more intuitive.</w:t>
-      </w:r>
-    </w:p>
-    <w:p>
-      <w:pPr>
+        <w:t>That</w:t>
+      </w:r>
+      <w:proofErr w:type="spellEnd"/>
+      <w:r>
         <w:rPr>
           <w:lang w:val="nl-NL"/>
         </w:rPr>
-      </w:pPr>
-    </w:p>
-    <w:p>
-      <w:pPr>
+        <w:t xml:space="preserve"> </w:t>
+      </w:r>
+      <w:proofErr w:type="spellStart"/>
+      <w:r>
         <w:rPr>
           <w:lang w:val="nl-NL"/>
         </w:rPr>
-      </w:pPr>
-    </w:p>
-    <w:p>
-      <w:pPr>
+        <w:t>will</w:t>
+      </w:r>
+      <w:proofErr w:type="spellEnd"/>
+      <w:r>
         <w:rPr>
           <w:lang w:val="nl-NL"/>
         </w:rPr>
-      </w:pPr>
+        <w:t xml:space="preserve"> work more </w:t>
+      </w:r>
+      <w:proofErr w:type="spellStart"/>
       <w:r>
         <w:rPr>
           <w:lang w:val="nl-NL"/>
         </w:rPr>
+        <w:t>intuitive</w:t>
+      </w:r>
+      <w:proofErr w:type="spellEnd"/>
+      <w:r>
+        <w:rPr>
+          <w:lang w:val="nl-NL"/>
+        </w:rPr>
+        <w:t>.</w:t>
+      </w:r>
+    </w:p>
+    <w:p>
+      <w:pPr>
+        <w:rPr>
+          <w:lang w:val="nl-NL"/>
+        </w:rPr>
+      </w:pPr>
+    </w:p>
+    <w:p>
+      <w:pPr>
+        <w:rPr>
+          <w:lang w:val="nl-NL"/>
+        </w:rPr>
+      </w:pPr>
+    </w:p>
+    <w:p>
+      <w:pPr>
+        <w:rPr>
+          <w:lang w:val="nl-NL"/>
+        </w:rPr>
+      </w:pPr>
+      <w:r>
+        <w:rPr>
+          <w:lang w:val="nl-NL"/>
+        </w:rPr>
         <w:t>CL,</w:t>
       </w:r>
     </w:p>
@@ -133,19 +167,33 @@
         <w:rPr>
           <w:lang w:val="nl-NL"/>
         </w:rPr>
-        <w:t>In concepts zetten:</w:t>
-      </w:r>
-    </w:p>
-    <w:p>
-      <w:pPr>
+        <w:t xml:space="preserve">In </w:t>
+      </w:r>
+      <w:proofErr w:type="spellStart"/>
+      <w:r>
         <w:rPr>
           <w:lang w:val="nl-NL"/>
         </w:rPr>
-      </w:pPr>
+        <w:t>concepts</w:t>
+      </w:r>
+      <w:proofErr w:type="spellEnd"/>
       <w:r>
         <w:rPr>
           <w:lang w:val="nl-NL"/>
         </w:rPr>
+        <w:t xml:space="preserve"> zetten:</w:t>
+      </w:r>
+    </w:p>
+    <w:p>
+      <w:pPr>
+        <w:rPr>
+          <w:lang w:val="nl-NL"/>
+        </w:rPr>
+      </w:pPr>
+      <w:r>
+        <w:rPr>
+          <w:lang w:val="nl-NL"/>
+        </w:rPr>
         <w:t xml:space="preserve"> </w:t>
       </w:r>
     </w:p>
@@ -202,8 +250,21 @@
       </w:r>
     </w:p>
     <w:p>
-      <w:r>
-        <w:t>anders is het gissen.</w:t>
+      <w:proofErr w:type="spellStart"/>
+      <w:r>
+        <w:t>anders</w:t>
+      </w:r>
+      <w:proofErr w:type="spellEnd"/>
+      <w:r>
+        <w:t xml:space="preserve"> is het </w:t>
+      </w:r>
+      <w:proofErr w:type="spellStart"/>
+      <w:r>
+        <w:t>gissen</w:t>
+      </w:r>
+      <w:proofErr w:type="spellEnd"/>
+      <w:r>
+        <w:t>.</w:t>
       </w:r>
     </w:p>
     <w:p>
@@ -412,7 +473,15 @@
     <w:p/>
     <w:p>
       <w:r>
-        <w:t>For instance: the rule ‘sub-commands are never referenced’, may be changed to being able to reference sub-commands after all, but never to be able to execute a sub-command through a reference, even if the reference is active. But this change of rules is just an example. It might prove not to be practicle after all.</w:t>
+        <w:t xml:space="preserve">For instance: the rule ‘sub-commands are never referenced’, may be changed to being able to reference sub-commands after all, but never to be able to execute a sub-command through a reference, even if the reference is active. But this change of rules is just an example. It might prove not to be </w:t>
+      </w:r>
+      <w:proofErr w:type="spellStart"/>
+      <w:r>
+        <w:t>practicle</w:t>
+      </w:r>
+      <w:proofErr w:type="spellEnd"/>
+      <w:r>
+        <w:t xml:space="preserve"> after all.</w:t>
       </w:r>
     </w:p>
     <w:p>
@@ -460,8 +529,13 @@
     </w:p>
     <w:p>
       <w:r>
-        <w:t>&gt;&gt;  fast foreward</w:t>
-      </w:r>
+        <w:t xml:space="preserve">&gt;&gt;  fast </w:t>
+      </w:r>
+      <w:proofErr w:type="spellStart"/>
+      <w:r>
+        <w:t>foreward</w:t>
+      </w:r>
+      <w:proofErr w:type="spellEnd"/>
     </w:p>
     <w:p>
       <w:r>
@@ -507,7 +581,15 @@
     </w:p>
     <w:p>
       <w:r>
-        <w:t>&gt;|  skip foreward.</w:t>
+        <w:t xml:space="preserve">&gt;|  skip </w:t>
+      </w:r>
+      <w:proofErr w:type="spellStart"/>
+      <w:r>
+        <w:t>foreward</w:t>
+      </w:r>
+      <w:proofErr w:type="spellEnd"/>
+      <w:r>
+        <w:t>.</w:t>
       </w:r>
     </w:p>
     <w:p>
@@ -522,8 +604,13 @@
     </w:p>
     <w:p>
       <w:r>
-        <w:t>&gt;&gt; foreward</w:t>
-      </w:r>
+        <w:t xml:space="preserve">&gt;&gt; </w:t>
+      </w:r>
+      <w:proofErr w:type="spellStart"/>
+      <w:r>
+        <w:t>foreward</w:t>
+      </w:r>
+      <w:proofErr w:type="spellEnd"/>
     </w:p>
     <w:p>
       <w:r>
@@ -778,7 +865,7 @@
           <w:noProof/>
         </w:rPr>
         <w:drawing>
-          <wp:inline distT="0" distB="0" distL="0" distR="0">
+          <wp:inline distT="0" distB="0" distL="0" distR="0" wp14:anchorId="5C8D41AC" wp14:editId="321D55C0">
             <wp:extent cx="1790065" cy="1934845"/>
             <wp:effectExtent l="0" t="0" r="0" b="0"/>
             <wp:docPr id="1" name="Picture 1"/>
@@ -851,7 +938,7 @@
           <w:noProof/>
         </w:rPr>
         <w:drawing>
-          <wp:inline distT="0" distB="0" distL="0" distR="0">
+          <wp:inline distT="0" distB="0" distL="0" distR="0" wp14:anchorId="2A6F80AA" wp14:editId="12A7D267">
             <wp:extent cx="2719070" cy="2834640"/>
             <wp:effectExtent l="0" t="0" r="0" b="0"/>
             <wp:docPr id="2" name="Picture 2"/>
@@ -954,7 +1041,7 @@
           <w:noProof/>
         </w:rPr>
         <w:drawing>
-          <wp:inline distT="0" distB="0" distL="0" distR="0">
+          <wp:inline distT="0" distB="0" distL="0" distR="0" wp14:anchorId="4B3F6853" wp14:editId="5A9206C0">
             <wp:extent cx="1227455" cy="1362075"/>
             <wp:effectExtent l="0" t="0" r="0" b="0"/>
             <wp:docPr id="3" name="Picture 3"/>
@@ -1103,7 +1190,7 @@
           <w:noProof/>
         </w:rPr>
         <w:drawing>
-          <wp:inline distT="0" distB="0" distL="0" distR="0">
+          <wp:inline distT="0" distB="0" distL="0" distR="0" wp14:anchorId="2F19E258" wp14:editId="0F0D27B5">
             <wp:extent cx="2599055" cy="1972945"/>
             <wp:effectExtent l="0" t="0" r="0" b="0"/>
             <wp:docPr id="4" name="Picture 4"/>
@@ -1177,7 +1264,7 @@
           <w:noProof/>
         </w:rPr>
         <w:drawing>
-          <wp:inline distT="0" distB="0" distL="0" distR="0">
+          <wp:inline distT="0" distB="0" distL="0" distR="0" wp14:anchorId="06B90726" wp14:editId="0353FFB8">
             <wp:extent cx="2724150" cy="2040255"/>
             <wp:effectExtent l="0" t="0" r="0" b="0"/>
             <wp:docPr id="5" name="Picture 5"/>
@@ -1261,7 +1348,7 @@
           <w:noProof/>
         </w:rPr>
         <w:drawing>
-          <wp:inline distT="0" distB="0" distL="0" distR="0">
+          <wp:inline distT="0" distB="0" distL="0" distR="0" wp14:anchorId="4885F130" wp14:editId="558292E2">
             <wp:extent cx="2579370" cy="2334260"/>
             <wp:effectExtent l="0" t="0" r="0" b="0"/>
             <wp:docPr id="6" name="Picture 6"/>
@@ -1385,7 +1472,7 @@
           <w:noProof/>
         </w:rPr>
         <w:drawing>
-          <wp:inline distT="0" distB="0" distL="0" distR="0">
+          <wp:inline distT="0" distB="0" distL="0" distR="0" wp14:anchorId="0D49CDC8" wp14:editId="636837CA">
             <wp:extent cx="2661285" cy="2834640"/>
             <wp:effectExtent l="0" t="0" r="0" b="0"/>
             <wp:docPr id="7" name="Picture 7"/>
@@ -1531,8 +1618,13 @@
       </w:pPr>
     </w:p>
     <w:p>
-      <w:r>
-        <w:t xml:space="preserve">Justs like with the kitchen example: you don’t necessarily need to see the details of the procedure in order to understand what the effect </w:t>
+      <w:proofErr w:type="spellStart"/>
+      <w:r>
+        <w:t>Justs</w:t>
+      </w:r>
+      <w:proofErr w:type="spellEnd"/>
+      <w:r>
+        <w:t xml:space="preserve"> like with the kitchen example: you don’t necessarily need to see the details of the procedure in order to understand what the effect </w:t>
       </w:r>
       <w:r>
         <w:rPr>
@@ -1559,7 +1651,7 @@
           <w:noProof/>
         </w:rPr>
         <w:drawing>
-          <wp:inline distT="0" distB="0" distL="0" distR="0">
+          <wp:inline distT="0" distB="0" distL="0" distR="0" wp14:anchorId="30311AD3" wp14:editId="66DECD58">
             <wp:extent cx="1352550" cy="1501775"/>
             <wp:effectExtent l="0" t="0" r="0" b="0"/>
             <wp:docPr id="8" name="Picture 8"/>
@@ -1708,7 +1800,7 @@
     </w:p>
     <w:p>
       <w:pPr>
-        <w:pStyle w:val="Heading5"/>
+        <w:pStyle w:val="Heading3"/>
       </w:pPr>
       <w:r>
         <w:t>Notation Elements</w:t>
@@ -1751,7 +1843,7 @@
           <w:noProof/>
         </w:rPr>
         <w:drawing>
-          <wp:inline distT="0" distB="0" distL="0" distR="0">
+          <wp:inline distT="0" distB="0" distL="0" distR="0" wp14:anchorId="0C7887C2" wp14:editId="06FCC857">
             <wp:extent cx="981710" cy="543560"/>
             <wp:effectExtent l="0" t="0" r="0" b="0"/>
             <wp:docPr id="9" name="Picture 9"/>
@@ -1808,7 +1900,15 @@
     </w:p>
     <w:p>
       <w:r>
-        <w:t>The square is the usual symbol for a procedure. The diamond is a special symbol, as I will show lateron.</w:t>
+        <w:t xml:space="preserve">The square is the usual symbol for a procedure. The diamond is a special symbol, as I will show </w:t>
+      </w:r>
+      <w:proofErr w:type="spellStart"/>
+      <w:r>
+        <w:t>lateron</w:t>
+      </w:r>
+      <w:proofErr w:type="spellEnd"/>
+      <w:r>
+        <w:t>.</w:t>
       </w:r>
     </w:p>
     <w:p>
@@ -1846,7 +1946,7 @@
           <w:noProof/>
         </w:rPr>
         <w:drawing>
-          <wp:inline distT="0" distB="0" distL="0" distR="0">
+          <wp:inline distT="0" distB="0" distL="0" distR="0" wp14:anchorId="2A9E6130" wp14:editId="19032F07">
             <wp:extent cx="1366520" cy="1241425"/>
             <wp:effectExtent l="0" t="0" r="0" b="0"/>
             <wp:docPr id="10" name="Picture 10"/>
@@ -1932,7 +2032,7 @@
           <w:sz w:val="26"/>
         </w:rPr>
         <w:drawing>
-          <wp:inline distT="0" distB="0" distL="0" distR="0">
+          <wp:inline distT="0" distB="0" distL="0" distR="0" wp14:anchorId="2A2FE90D" wp14:editId="0B0C5278">
             <wp:extent cx="1371600" cy="1198245"/>
             <wp:effectExtent l="0" t="0" r="0" b="0"/>
             <wp:docPr id="11" name="Picture 11"/>
@@ -1995,7 +2095,7 @@
     </w:p>
     <w:p>
       <w:pPr>
-        <w:pStyle w:val="Heading5"/>
+        <w:pStyle w:val="Heading3"/>
       </w:pPr>
       <w:r>
         <w:t>Procedures</w:t>
@@ -2021,7 +2121,7 @@
           <w:noProof/>
         </w:rPr>
         <w:drawing>
-          <wp:inline distT="0" distB="0" distL="0" distR="0">
+          <wp:inline distT="0" distB="0" distL="0" distR="0" wp14:anchorId="72C488A7" wp14:editId="78BB5E4F">
             <wp:extent cx="341630" cy="341630"/>
             <wp:effectExtent l="0" t="0" r="0" b="0"/>
             <wp:docPr id="12" name="Picture 12"/>
@@ -2095,7 +2195,7 @@
           <w:noProof/>
         </w:rPr>
         <w:drawing>
-          <wp:inline distT="0" distB="0" distL="0" distR="0">
+          <wp:inline distT="0" distB="0" distL="0" distR="0" wp14:anchorId="471DEF6A" wp14:editId="627692F1">
             <wp:extent cx="914400" cy="380365"/>
             <wp:effectExtent l="0" t="0" r="0" b="0"/>
             <wp:docPr id="13" name="Picture 13"/>
@@ -2157,7 +2257,7 @@
     </w:p>
     <w:p>
       <w:pPr>
-        <w:pStyle w:val="Heading5"/>
+        <w:pStyle w:val="Heading3"/>
       </w:pPr>
       <w:r>
         <w:t>Procedure Call</w:t>
@@ -2185,7 +2285,7 @@
           <w:sz w:val="26"/>
         </w:rPr>
         <w:drawing>
-          <wp:inline distT="0" distB="0" distL="0" distR="0">
+          <wp:inline distT="0" distB="0" distL="0" distR="0" wp14:anchorId="79F014CB" wp14:editId="0A5AA982">
             <wp:extent cx="1111885" cy="495935"/>
             <wp:effectExtent l="0" t="0" r="0" b="0"/>
             <wp:docPr id="14" name="Picture 14"/>
@@ -2381,7 +2481,7 @@
           <w:noProof/>
         </w:rPr>
         <w:drawing>
-          <wp:inline distT="0" distB="0" distL="0" distR="0">
+          <wp:inline distT="0" distB="0" distL="0" distR="0" wp14:anchorId="53259A25" wp14:editId="649766F0">
             <wp:extent cx="1597660" cy="1809750"/>
             <wp:effectExtent l="0" t="0" r="0" b="0"/>
             <wp:docPr id="15" name="Picture 15"/>
@@ -2504,7 +2604,7 @@
     </w:p>
     <w:p>
       <w:pPr>
-        <w:pStyle w:val="Heading5"/>
+        <w:pStyle w:val="Heading3"/>
       </w:pPr>
       <w:r>
         <w:t>Procedure Reference</w:t>
@@ -2539,7 +2639,7 @@
           <w:noProof/>
         </w:rPr>
         <w:drawing>
-          <wp:inline distT="0" distB="0" distL="0" distR="0">
+          <wp:inline distT="0" distB="0" distL="0" distR="0" wp14:anchorId="1F54FBCD" wp14:editId="1A4CAF8E">
             <wp:extent cx="962660" cy="389890"/>
             <wp:effectExtent l="0" t="0" r="0" b="0"/>
             <wp:docPr id="16" name="Picture 16"/>
@@ -2623,7 +2723,7 @@
           <w:noProof/>
         </w:rPr>
         <w:drawing>
-          <wp:inline distT="0" distB="0" distL="0" distR="0">
+          <wp:inline distT="0" distB="0" distL="0" distR="0" wp14:anchorId="0AF7AA63" wp14:editId="5A505C99">
             <wp:extent cx="2579370" cy="1496695"/>
             <wp:effectExtent l="0" t="0" r="0" b="0"/>
             <wp:docPr id="17" name="Picture 17"/>
@@ -2760,7 +2860,7 @@
           <w:sz w:val="26"/>
         </w:rPr>
         <w:drawing>
-          <wp:inline distT="0" distB="0" distL="0" distR="0">
+          <wp:inline distT="0" distB="0" distL="0" distR="0" wp14:anchorId="57FD421B" wp14:editId="29DDEE8F">
             <wp:extent cx="1487170" cy="1463040"/>
             <wp:effectExtent l="0" t="0" r="0" b="0"/>
             <wp:docPr id="18" name="Picture 18"/>
@@ -2862,7 +2962,7 @@
     </w:p>
     <w:p>
       <w:pPr>
-        <w:pStyle w:val="Heading5"/>
+        <w:pStyle w:val="Heading3"/>
       </w:pPr>
       <w:r>
         <w:t>Procedure Clause</w:t>
@@ -2887,7 +2987,7 @@
           <w:noProof/>
         </w:rPr>
         <w:drawing>
-          <wp:inline distT="0" distB="0" distL="0" distR="0">
+          <wp:inline distT="0" distB="0" distL="0" distR="0" wp14:anchorId="4215BB3E" wp14:editId="56BD0473">
             <wp:extent cx="524510" cy="520065"/>
             <wp:effectExtent l="0" t="0" r="0" b="0"/>
             <wp:docPr id="19" name="Picture 19"/>
@@ -2961,7 +3061,7 @@
           <w:noProof/>
         </w:rPr>
         <w:drawing>
-          <wp:inline distT="0" distB="0" distL="0" distR="0">
+          <wp:inline distT="0" distB="0" distL="0" distR="0" wp14:anchorId="2C60A232" wp14:editId="123B19A8">
             <wp:extent cx="1285240" cy="485775"/>
             <wp:effectExtent l="0" t="0" r="0" b="0"/>
             <wp:docPr id="20" name="Picture 20"/>
@@ -3085,7 +3185,7 @@
           <w:noProof/>
         </w:rPr>
         <w:drawing>
-          <wp:inline distT="0" distB="0" distL="0" distR="0">
+          <wp:inline distT="0" distB="0" distL="0" distR="0" wp14:anchorId="0053EC12" wp14:editId="2E941E32">
             <wp:extent cx="553720" cy="490855"/>
             <wp:effectExtent l="0" t="0" r="0" b="0"/>
             <wp:docPr id="21" name="Picture 21"/>
@@ -3159,7 +3259,7 @@
           <w:noProof/>
         </w:rPr>
         <w:drawing>
-          <wp:inline distT="0" distB="0" distL="0" distR="0">
+          <wp:inline distT="0" distB="0" distL="0" distR="0" wp14:anchorId="03572BBA" wp14:editId="42352BFA">
             <wp:extent cx="1207770" cy="794385"/>
             <wp:effectExtent l="0" t="0" r="0" b="0"/>
             <wp:docPr id="22" name="Picture 22"/>
@@ -3216,7 +3316,15 @@
     </w:p>
     <w:p>
       <w:r>
-        <w:t xml:space="preserve">A splineless diamond is also called an </w:t>
+        <w:t xml:space="preserve">A </w:t>
+      </w:r>
+      <w:proofErr w:type="spellStart"/>
+      <w:r>
+        <w:t>splineless</w:t>
+      </w:r>
+      <w:proofErr w:type="spellEnd"/>
+      <w:r>
+        <w:t xml:space="preserve"> diamond is also called an </w:t>
       </w:r>
       <w:r>
         <w:rPr>
@@ -3226,7 +3334,15 @@
         <w:t>active clause</w:t>
       </w:r>
       <w:r>
-        <w:t xml:space="preserve">, while a splineless square is also called an </w:t>
+        <w:t xml:space="preserve">, while a </w:t>
+      </w:r>
+      <w:proofErr w:type="spellStart"/>
+      <w:r>
+        <w:t>splineless</w:t>
+      </w:r>
+      <w:proofErr w:type="spellEnd"/>
+      <w:r>
+        <w:t xml:space="preserve"> square is also called an </w:t>
       </w:r>
       <w:r>
         <w:rPr>
@@ -3241,7 +3357,7 @@
     </w:p>
     <w:p>
       <w:pPr>
-        <w:pStyle w:val="Heading5"/>
+        <w:pStyle w:val="Heading3"/>
       </w:pPr>
       <w:r>
         <w:t>Procedure Contents</w:t>
@@ -3267,7 +3383,7 @@
           <w:noProof/>
         </w:rPr>
         <w:drawing>
-          <wp:inline distT="0" distB="0" distL="0" distR="0">
+          <wp:inline distT="0" distB="0" distL="0" distR="0" wp14:anchorId="0CE4F283" wp14:editId="46383327">
             <wp:extent cx="1289685" cy="1294765"/>
             <wp:effectExtent l="0" t="0" r="0" b="0"/>
             <wp:docPr id="23" name="Picture 23"/>
@@ -3490,12 +3606,20 @@
     </w:p>
     <w:p>
       <w:r>
-        <w:t>Squares inside procedures are non executing clauses or procedure references. Diamonds inside procedures are executing clauses or procedure calls.</w:t>
-      </w:r>
-    </w:p>
-    <w:p>
-      <w:pPr>
-        <w:pStyle w:val="Heading5"/>
+        <w:t xml:space="preserve">Squares inside procedures are </w:t>
+      </w:r>
+      <w:proofErr w:type="spellStart"/>
+      <w:r>
+        <w:t>non executing</w:t>
+      </w:r>
+      <w:proofErr w:type="spellEnd"/>
+      <w:r>
+        <w:t xml:space="preserve"> clauses or procedure references. Diamonds inside procedures are executing clauses or procedure calls.</w:t>
+      </w:r>
+    </w:p>
+    <w:p>
+      <w:pPr>
+        <w:pStyle w:val="Heading3"/>
       </w:pPr>
       <w:r>
         <w:t>Procedure Versus Type</w:t>
@@ -3588,7 +3712,7 @@
     </w:p>
     <w:p>
       <w:pPr>
-        <w:pStyle w:val="Heading5"/>
+        <w:pStyle w:val="Heading3"/>
       </w:pPr>
       <w:r>
         <w:t>Required and Optional Parameters</w:t>
@@ -3840,7 +3964,7 @@
     </w:p>
     <w:p>
       <w:pPr>
-        <w:pStyle w:val="Heading6"/>
+        <w:pStyle w:val="Heading4"/>
       </w:pPr>
       <w:r>
         <w:t>Reference</w:t>
@@ -3865,7 +3989,7 @@
           <w:noProof/>
         </w:rPr>
         <w:drawing>
-          <wp:inline distT="0" distB="0" distL="0" distR="0">
+          <wp:inline distT="0" distB="0" distL="0" distR="0" wp14:anchorId="750F3568" wp14:editId="6380D99B">
             <wp:extent cx="1149985" cy="929005"/>
             <wp:effectExtent l="0" t="0" r="0" b="0"/>
             <wp:docPr id="24" name="Picture 24"/>
@@ -3957,7 +4081,7 @@
     </w:p>
     <w:p>
       <w:pPr>
-        <w:pStyle w:val="Heading6"/>
+        <w:pStyle w:val="Heading4"/>
       </w:pPr>
       <w:r>
         <w:t>Call</w:t>
@@ -3982,7 +4106,7 @@
           <w:noProof/>
         </w:rPr>
         <w:drawing>
-          <wp:inline distT="0" distB="0" distL="0" distR="0">
+          <wp:inline distT="0" distB="0" distL="0" distR="0" wp14:anchorId="6128EED7" wp14:editId="7A5F9EA5">
             <wp:extent cx="1063625" cy="1111885"/>
             <wp:effectExtent l="0" t="0" r="0" b="0"/>
             <wp:docPr id="25" name="Picture 25"/>
@@ -4064,7 +4188,7 @@
     </w:p>
     <w:p>
       <w:pPr>
-        <w:pStyle w:val="Heading6"/>
+        <w:pStyle w:val="Heading4"/>
       </w:pPr>
       <w:r>
         <w:t>Definition</w:t>
@@ -4089,7 +4213,7 @@
           <w:noProof/>
         </w:rPr>
         <w:drawing>
-          <wp:inline distT="0" distB="0" distL="0" distR="0">
+          <wp:inline distT="0" distB="0" distL="0" distR="0" wp14:anchorId="41561967" wp14:editId="1F1948D4">
             <wp:extent cx="890270" cy="1024890"/>
             <wp:effectExtent l="0" t="0" r="0" b="0"/>
             <wp:docPr id="26" name="Picture 26"/>
@@ -4151,7 +4275,7 @@
     </w:p>
     <w:p>
       <w:pPr>
-        <w:pStyle w:val="Heading6"/>
+        <w:pStyle w:val="Heading4"/>
       </w:pPr>
       <w:r>
         <w:t>Clause</w:t>
@@ -4176,7 +4300,7 @@
           <w:noProof/>
         </w:rPr>
         <w:drawing>
-          <wp:inline distT="0" distB="0" distL="0" distR="0">
+          <wp:inline distT="0" distB="0" distL="0" distR="0" wp14:anchorId="280BC0A3" wp14:editId="65E9FBF6">
             <wp:extent cx="904875" cy="957580"/>
             <wp:effectExtent l="0" t="0" r="0" b="0"/>
             <wp:docPr id="27" name="Picture 27"/>
@@ -4260,7 +4384,7 @@
           <w:noProof/>
         </w:rPr>
         <w:drawing>
-          <wp:inline distT="0" distB="0" distL="0" distR="0">
+          <wp:inline distT="0" distB="0" distL="0" distR="0" wp14:anchorId="5C7408E6" wp14:editId="6A86350C">
             <wp:extent cx="2853690" cy="803910"/>
             <wp:effectExtent l="0" t="0" r="0" b="0"/>
             <wp:docPr id="28" name="Picture 28"/>
@@ -4334,7 +4458,7 @@
           <w:noProof/>
         </w:rPr>
         <w:drawing>
-          <wp:inline distT="0" distB="0" distL="0" distR="0">
+          <wp:inline distT="0" distB="0" distL="0" distR="0" wp14:anchorId="39ADF0DD" wp14:editId="60FE3084">
             <wp:extent cx="1034415" cy="707390"/>
             <wp:effectExtent l="0" t="0" r="0" b="0"/>
             <wp:docPr id="29" name="Picture 29"/>
@@ -4396,7 +4520,7 @@
     </w:p>
     <w:p>
       <w:pPr>
-        <w:pStyle w:val="Heading6"/>
+        <w:pStyle w:val="Heading4"/>
       </w:pPr>
       <w:r>
         <w:t>Active and Inactive</w:t>
@@ -4409,7 +4533,7 @@
     </w:p>
     <w:p>
       <w:pPr>
-        <w:pStyle w:val="Heading6"/>
+        <w:pStyle w:val="Heading4"/>
       </w:pPr>
       <w:r>
         <w:t>Active Clause</w:t>
@@ -4449,7 +4573,7 @@
                 <w:noProof/>
               </w:rPr>
               <w:drawing>
-                <wp:inline distT="0" distB="0" distL="0" distR="0">
+                <wp:inline distT="0" distB="0" distL="0" distR="0" wp14:anchorId="129816D1" wp14:editId="6FB001C0">
                   <wp:extent cx="1410335" cy="1024890"/>
                   <wp:effectExtent l="0" t="0" r="0" b="0"/>
                   <wp:docPr id="30" name="Picture 30"/>
@@ -4513,7 +4637,7 @@
                 <w:noProof/>
               </w:rPr>
               <w:drawing>
-                <wp:inline distT="0" distB="0" distL="0" distR="0">
+                <wp:inline distT="0" distB="0" distL="0" distR="0" wp14:anchorId="4E401AEF" wp14:editId="0C562A27">
                   <wp:extent cx="1544955" cy="1376680"/>
                   <wp:effectExtent l="0" t="0" r="0" b="0"/>
                   <wp:docPr id="31" name="Picture 31"/>
@@ -4578,7 +4702,7 @@
     </w:p>
     <w:p>
       <w:pPr>
-        <w:pStyle w:val="Heading6"/>
+        <w:pStyle w:val="Heading4"/>
       </w:pPr>
       <w:r>
         <w:t>Inactive Clause</w:t>
@@ -4626,7 +4750,7 @@
                 <w:noProof/>
               </w:rPr>
               <w:drawing>
-                <wp:inline distT="0" distB="0" distL="0" distR="0">
+                <wp:inline distT="0" distB="0" distL="0" distR="0" wp14:anchorId="609BE026" wp14:editId="56F304AB">
                   <wp:extent cx="904875" cy="832485"/>
                   <wp:effectExtent l="0" t="0" r="0" b="0"/>
                   <wp:docPr id="32" name="Picture 32"/>
@@ -4690,7 +4814,7 @@
                 <w:noProof/>
               </w:rPr>
               <w:drawing>
-                <wp:inline distT="0" distB="0" distL="0" distR="0">
+                <wp:inline distT="0" distB="0" distL="0" distR="0" wp14:anchorId="4406FF6B" wp14:editId="5B8189E8">
                   <wp:extent cx="914400" cy="962660"/>
                   <wp:effectExtent l="0" t="0" r="0" b="0"/>
                   <wp:docPr id="33" name="Picture 33"/>
@@ -4755,7 +4879,7 @@
     </w:p>
     <w:p>
       <w:pPr>
-        <w:pStyle w:val="Heading6"/>
+        <w:pStyle w:val="Heading4"/>
       </w:pPr>
       <w:r>
         <w:t>Sub Clause</w:t>
@@ -4780,7 +4904,7 @@
           <w:noProof/>
         </w:rPr>
         <w:drawing>
-          <wp:inline distT="0" distB="0" distL="0" distR="0">
+          <wp:inline distT="0" distB="0" distL="0" distR="0" wp14:anchorId="1394618D" wp14:editId="3E6F10A6">
             <wp:extent cx="1972945" cy="914400"/>
             <wp:effectExtent l="0" t="0" r="0" b="0"/>
             <wp:docPr id="34" name="Picture 34"/>
@@ -4842,7 +4966,7 @@
     </w:p>
     <w:p>
       <w:pPr>
-        <w:pStyle w:val="Heading6"/>
+        <w:pStyle w:val="Heading4"/>
       </w:pPr>
       <w:r>
         <w:t>Sub Procedure</w:t>
@@ -4867,7 +4991,7 @@
           <w:noProof/>
         </w:rPr>
         <w:drawing>
-          <wp:inline distT="0" distB="0" distL="0" distR="0">
+          <wp:inline distT="0" distB="0" distL="0" distR="0" wp14:anchorId="45DE9382" wp14:editId="06CDCEF4">
             <wp:extent cx="2950210" cy="1756410"/>
             <wp:effectExtent l="0" t="0" r="0" b="0"/>
             <wp:docPr id="35" name="Picture 35"/>
@@ -4941,7 +5065,7 @@
           <w:noProof/>
         </w:rPr>
         <w:drawing>
-          <wp:inline distT="0" distB="0" distL="0" distR="0">
+          <wp:inline distT="0" distB="0" distL="0" distR="0" wp14:anchorId="20890942" wp14:editId="4434FFAB">
             <wp:extent cx="3137535" cy="1771015"/>
             <wp:effectExtent l="0" t="0" r="0" b="0"/>
             <wp:docPr id="36" name="Picture 36"/>
@@ -4993,7 +5117,7 @@
     </w:p>
     <w:p>
       <w:pPr>
-        <w:pStyle w:val="Heading6"/>
+        <w:pStyle w:val="Heading4"/>
       </w:pPr>
       <w:r>
         <w:t>Executor and Execution</w:t>
@@ -5050,7 +5174,23 @@
     </w:p>
     <w:p>
       <w:r>
-        <w:t>This section covers some basic execution situations. Each situation has certain implications. Usually the implications are quite &lt;voor de hand liggend&gt;, but noteworthy nevertheless.</w:t>
+        <w:t>This section covers some basic execution situations. Each situation has certain implications. Usually the implications are quite &lt;</w:t>
+      </w:r>
+      <w:proofErr w:type="spellStart"/>
+      <w:r>
+        <w:t>voor</w:t>
+      </w:r>
+      <w:proofErr w:type="spellEnd"/>
+      <w:r>
+        <w:t xml:space="preserve"> de hand </w:t>
+      </w:r>
+      <w:proofErr w:type="spellStart"/>
+      <w:r>
+        <w:t>liggend</w:t>
+      </w:r>
+      <w:proofErr w:type="spellEnd"/>
+      <w:r>
+        <w:t>&gt;, but noteworthy nevertheless.</w:t>
       </w:r>
     </w:p>
     <w:p>
@@ -5069,7 +5209,7 @@
     </w:p>
     <w:p>
       <w:pPr>
-        <w:pStyle w:val="Heading6"/>
+        <w:pStyle w:val="Heading4"/>
       </w:pPr>
       <w:r>
         <w:t>Squares and Diamonds</w:t>
@@ -5084,7 +5224,7 @@
           <w:noProof/>
         </w:rPr>
         <w:drawing>
-          <wp:inline distT="0" distB="0" distL="0" distR="0">
+          <wp:inline distT="0" distB="0" distL="0" distR="0" wp14:anchorId="40412308" wp14:editId="1DE9B091">
             <wp:extent cx="678815" cy="659130"/>
             <wp:effectExtent l="0" t="0" r="0" b="0"/>
             <wp:docPr id="37" name="Picture 37"/>
@@ -5158,7 +5298,7 @@
           <w:noProof/>
         </w:rPr>
         <w:drawing>
-          <wp:inline distT="0" distB="0" distL="0" distR="0">
+          <wp:inline distT="0" distB="0" distL="0" distR="0" wp14:anchorId="2927692B" wp14:editId="67FA5CD4">
             <wp:extent cx="1169670" cy="630555"/>
             <wp:effectExtent l="0" t="0" r="0" b="0"/>
             <wp:docPr id="38" name="Picture 38"/>
@@ -5228,7 +5368,7 @@
     </w:p>
     <w:p>
       <w:pPr>
-        <w:pStyle w:val="Heading6"/>
+        <w:pStyle w:val="Heading4"/>
       </w:pPr>
       <w:r>
         <w:t>Diamonds Execute When Direct Parent Executes</w:t>
@@ -5253,7 +5393,7 @@
           <w:noProof/>
         </w:rPr>
         <w:drawing>
-          <wp:inline distT="0" distB="0" distL="0" distR="0">
+          <wp:inline distT="0" distB="0" distL="0" distR="0" wp14:anchorId="0AC8126D" wp14:editId="3877982B">
             <wp:extent cx="942975" cy="1251585"/>
             <wp:effectExtent l="0" t="0" r="0" b="0"/>
             <wp:docPr id="39" name="Picture 39"/>
@@ -5335,7 +5475,7 @@
           <w:noProof/>
         </w:rPr>
         <w:drawing>
-          <wp:inline distT="0" distB="0" distL="0" distR="0">
+          <wp:inline distT="0" distB="0" distL="0" distR="0" wp14:anchorId="5F1588C7" wp14:editId="582D2E5B">
             <wp:extent cx="1294765" cy="1160145"/>
             <wp:effectExtent l="0" t="0" r="0" b="0"/>
             <wp:docPr id="40" name="Picture 40"/>
@@ -5409,7 +5549,7 @@
           <w:noProof/>
         </w:rPr>
         <w:drawing>
-          <wp:inline distT="0" distB="0" distL="0" distR="0">
+          <wp:inline distT="0" distB="0" distL="0" distR="0" wp14:anchorId="585840C2" wp14:editId="4CB93B4D">
             <wp:extent cx="1525905" cy="851535"/>
             <wp:effectExtent l="0" t="0" r="0" b="0"/>
             <wp:docPr id="41" name="Picture 41"/>
@@ -5483,7 +5623,7 @@
           <w:noProof/>
         </w:rPr>
         <w:drawing>
-          <wp:inline distT="0" distB="0" distL="0" distR="0">
+          <wp:inline distT="0" distB="0" distL="0" distR="0" wp14:anchorId="7924D73B" wp14:editId="1561DF9B">
             <wp:extent cx="1569085" cy="909320"/>
             <wp:effectExtent l="0" t="0" r="0" b="0"/>
             <wp:docPr id="42" name="Picture 42"/>
@@ -5545,7 +5685,7 @@
     </w:p>
     <w:p>
       <w:pPr>
-        <w:pStyle w:val="Heading6"/>
+        <w:pStyle w:val="Heading4"/>
       </w:pPr>
       <w:r>
         <w:t>Diamonds Can only be Directly Inside a Procedure Symbol, Diamonds Can’t be Directly Inside an Object Symbol</w:t>
@@ -5570,7 +5710,7 @@
           <w:noProof/>
         </w:rPr>
         <w:drawing>
-          <wp:inline distT="0" distB="0" distL="0" distR="0">
+          <wp:inline distT="0" distB="0" distL="0" distR="0" wp14:anchorId="66CC09CF" wp14:editId="3CA1357F">
             <wp:extent cx="1434465" cy="1058545"/>
             <wp:effectExtent l="0" t="0" r="0" b="0"/>
             <wp:docPr id="43" name="Picture 43"/>
@@ -5627,7 +5767,7 @@
     </w:p>
     <w:p>
       <w:pPr>
-        <w:pStyle w:val="Heading6"/>
+        <w:pStyle w:val="Heading4"/>
       </w:pPr>
       <w:r>
         <w:t>You Can Only Access Members of a Diamond</w:t>
@@ -5635,7 +5775,15 @@
     </w:p>
     <w:p>
       <w:r>
-        <w:t>You can (usually) only access members of a diamond, because a square is never created, just like you can’t access members of a non created object.</w:t>
+        <w:t xml:space="preserve">You can (usually) only access members of a diamond, because a square is never created, just like you can’t access members of a </w:t>
+      </w:r>
+      <w:proofErr w:type="spellStart"/>
+      <w:r>
+        <w:t>non created</w:t>
+      </w:r>
+      <w:proofErr w:type="spellEnd"/>
+      <w:r>
+        <w:t xml:space="preserve"> object.</w:t>
       </w:r>
     </w:p>
     <w:p>
@@ -5652,7 +5800,7 @@
           <w:noProof/>
         </w:rPr>
         <w:drawing>
-          <wp:inline distT="0" distB="0" distL="0" distR="0">
+          <wp:inline distT="0" distB="0" distL="0" distR="0" wp14:anchorId="0F8E272D" wp14:editId="5B819B40">
             <wp:extent cx="2084070" cy="1140460"/>
             <wp:effectExtent l="0" t="0" r="0" b="0"/>
             <wp:docPr id="44" name="Picture 44"/>
@@ -5715,7 +5863,7 @@
           <w:noProof/>
         </w:rPr>
         <w:drawing>
-          <wp:inline distT="0" distB="0" distL="0" distR="0">
+          <wp:inline distT="0" distB="0" distL="0" distR="0" wp14:anchorId="162DBF0B" wp14:editId="7406C5D6">
             <wp:extent cx="2069465" cy="1318895"/>
             <wp:effectExtent l="0" t="0" r="0" b="0"/>
             <wp:docPr id="45" name="Picture 45"/>
@@ -5766,7 +5914,7 @@
     </w:p>
     <w:p>
       <w:pPr>
-        <w:pStyle w:val="Heading6"/>
+        <w:pStyle w:val="Heading4"/>
       </w:pPr>
       <w:r>
         <w:t>You can Only Access Members of a Diamond, while the Diamond is executing</w:t>
@@ -5789,7 +5937,7 @@
     </w:p>
     <w:p>
       <w:pPr>
-        <w:pStyle w:val="Heading6"/>
+        <w:pStyle w:val="Heading4"/>
       </w:pPr>
       <w:r>
         <w:t>The Diamond Executor Can Access Members Only Just before and Just After the Execution</w:t>
@@ -5828,7 +5976,7 @@
     </w:p>
     <w:p>
       <w:pPr>
-        <w:pStyle w:val="Heading6"/>
+        <w:pStyle w:val="Heading4"/>
       </w:pPr>
       <w:r>
         <w:t>Accessing a Diamond Member During a Call</w:t>
@@ -5863,7 +6011,7 @@
           <w:noProof/>
         </w:rPr>
         <w:drawing>
-          <wp:inline distT="0" distB="0" distL="0" distR="0">
+          <wp:inline distT="0" distB="0" distL="0" distR="0" wp14:anchorId="42E08F77" wp14:editId="3BEC9149">
             <wp:extent cx="5433695" cy="3797300"/>
             <wp:effectExtent l="0" t="0" r="0" b="0"/>
             <wp:docPr id="46" name="Picture 46"/>
@@ -5946,7 +6094,7 @@
           <w:noProof/>
         </w:rPr>
         <w:drawing>
-          <wp:inline distT="0" distB="0" distL="0" distR="0">
+          <wp:inline distT="0" distB="0" distL="0" distR="0" wp14:anchorId="7D8E7B2D" wp14:editId="5E186F7F">
             <wp:extent cx="3359150" cy="3060700"/>
             <wp:effectExtent l="0" t="0" r="0" b="0"/>
             <wp:docPr id="47" name="Picture 47"/>
@@ -6048,7 +6196,7 @@
     </w:p>
     <w:p>
       <w:pPr>
-        <w:pStyle w:val="Heading6"/>
+        <w:pStyle w:val="Heading4"/>
       </w:pPr>
       <w:r>
         <w:t>Passing an object reference to a procedure</w:t>
@@ -6063,7 +6211,7 @@
           <w:noProof/>
         </w:rPr>
         <w:drawing>
-          <wp:inline distT="0" distB="0" distL="0" distR="0">
+          <wp:inline distT="0" distB="0" distL="0" distR="0" wp14:anchorId="6A7A489B" wp14:editId="70404A9B">
             <wp:extent cx="779780" cy="1496695"/>
             <wp:effectExtent l="0" t="0" r="0" b="0"/>
             <wp:docPr id="48" name="Picture 48"/>
@@ -6153,7 +6301,7 @@
     </w:p>
     <w:p>
       <w:pPr>
-        <w:pStyle w:val="Heading6"/>
+        <w:pStyle w:val="Heading4"/>
       </w:pPr>
       <w:r>
         <w:t>Procedure can set object reference itself too</w:t>
@@ -6171,7 +6319,15 @@
     </w:p>
     <w:p>
       <w:r>
-        <w:t>So lines going out of a diamond aren’t neccesarily lines set by the caller.</w:t>
+        <w:t xml:space="preserve">So lines going out of a diamond aren’t </w:t>
+      </w:r>
+      <w:proofErr w:type="spellStart"/>
+      <w:r>
+        <w:t>neccesarily</w:t>
+      </w:r>
+      <w:proofErr w:type="spellEnd"/>
+      <w:r>
+        <w:t xml:space="preserve"> lines set by the caller.</w:t>
       </w:r>
     </w:p>
     <w:p>
@@ -6211,7 +6367,7 @@
     </w:p>
     <w:p>
       <w:pPr>
-        <w:pStyle w:val="Heading6"/>
+        <w:pStyle w:val="Heading4"/>
       </w:pPr>
       <w:r>
         <w:t>Clause Access</w:t>
@@ -6236,7 +6392,7 @@
           <w:noProof/>
         </w:rPr>
         <w:drawing>
-          <wp:inline distT="0" distB="0" distL="0" distR="0">
+          <wp:inline distT="0" distB="0" distL="0" distR="0" wp14:anchorId="6D7B1684" wp14:editId="261BA9AF">
             <wp:extent cx="3017520" cy="3609340"/>
             <wp:effectExtent l="0" t="0" r="0" b="0"/>
             <wp:docPr id="49" name="Picture 49"/>
@@ -6332,7 +6488,7 @@
     </w:p>
     <w:p>
       <w:pPr>
-        <w:pStyle w:val="Heading6"/>
+        <w:pStyle w:val="Heading4"/>
       </w:pPr>
       <w:r>
         <w:t>Passing a procedure reference</w:t>
@@ -6340,7 +6496,15 @@
     </w:p>
     <w:p>
       <w:r>
-        <w:t>When you pass a procedure referece to a child procedure:</w:t>
+        <w:t xml:space="preserve">When you pass a procedure </w:t>
+      </w:r>
+      <w:proofErr w:type="spellStart"/>
+      <w:r>
+        <w:t>referece</w:t>
+      </w:r>
+      <w:proofErr w:type="spellEnd"/>
+      <w:r>
+        <w:t xml:space="preserve"> to a child procedure:</w:t>
       </w:r>
     </w:p>
     <w:p/>
@@ -6353,7 +6517,7 @@
           <w:noProof/>
         </w:rPr>
         <w:drawing>
-          <wp:inline distT="0" distB="0" distL="0" distR="0">
+          <wp:inline distT="0" distB="0" distL="0" distR="0" wp14:anchorId="0E496F6D" wp14:editId="32445BB3">
             <wp:extent cx="1299210" cy="1588135"/>
             <wp:effectExtent l="0" t="0" r="0" b="0"/>
             <wp:docPr id="50" name="Picture 50"/>
@@ -6414,7 +6578,7 @@
     </w:p>
     <w:p>
       <w:pPr>
-        <w:pStyle w:val="Heading6"/>
+        <w:pStyle w:val="Heading4"/>
       </w:pPr>
       <w:r>
         <w:t>The If example</w:t>
@@ -6435,7 +6599,7 @@
           <w:noProof/>
         </w:rPr>
         <w:drawing>
-          <wp:inline distT="0" distB="0" distL="0" distR="0">
+          <wp:inline distT="0" distB="0" distL="0" distR="0" wp14:anchorId="037EB73A" wp14:editId="2F47CD57">
             <wp:extent cx="2218690" cy="3176270"/>
             <wp:effectExtent l="0" t="0" r="0" b="0"/>
             <wp:docPr id="51" name="Picture 51"/>
@@ -6532,7 +6696,7 @@
     </w:p>
     <w:p>
       <w:pPr>
-        <w:pStyle w:val="Heading6"/>
+        <w:pStyle w:val="Heading4"/>
       </w:pPr>
       <w:r>
         <w:t>Brainstorm</w:t>
@@ -6547,7 +6711,23 @@
         <w:jc w:val="both"/>
       </w:pPr>
       <w:r>
-        <w:t>Simple voor de hand liggende issues regarding execution &lt;Which precisely?&gt;</w:t>
+        <w:t xml:space="preserve">Simple </w:t>
+      </w:r>
+      <w:proofErr w:type="spellStart"/>
+      <w:r>
+        <w:t>voor</w:t>
+      </w:r>
+      <w:proofErr w:type="spellEnd"/>
+      <w:r>
+        <w:t xml:space="preserve"> de hand </w:t>
+      </w:r>
+      <w:proofErr w:type="spellStart"/>
+      <w:r>
+        <w:t>liggende</w:t>
+      </w:r>
+      <w:proofErr w:type="spellEnd"/>
+      <w:r>
+        <w:t xml:space="preserve"> issues regarding execution &lt;Which precisely?&gt;</w:t>
       </w:r>
     </w:p>
     <w:p>
@@ -6616,10 +6796,68 @@
         <w:rPr>
           <w:lang w:val="nl-NL"/>
         </w:rPr>
-        <w:t xml:space="preserve">&lt; Maar lijkt een Execution basics. Hmmm… de term Execution Basics is niet goed genoeg dan. </w:t>
-      </w:r>
-      <w:r>
-        <w:t>De term basics is niet goed. Execution Facts… nah.&gt;</w:t>
+        <w:t xml:space="preserve">&lt; Maar lijkt een </w:t>
+      </w:r>
+      <w:proofErr w:type="spellStart"/>
+      <w:r>
+        <w:rPr>
+          <w:lang w:val="nl-NL"/>
+        </w:rPr>
+        <w:t>Execution</w:t>
+      </w:r>
+      <w:proofErr w:type="spellEnd"/>
+      <w:r>
+        <w:rPr>
+          <w:lang w:val="nl-NL"/>
+        </w:rPr>
+        <w:t xml:space="preserve"> basics. </w:t>
+      </w:r>
+      <w:proofErr w:type="spellStart"/>
+      <w:r>
+        <w:rPr>
+          <w:lang w:val="nl-NL"/>
+        </w:rPr>
+        <w:t>Hmmm</w:t>
+      </w:r>
+      <w:proofErr w:type="spellEnd"/>
+      <w:r>
+        <w:rPr>
+          <w:lang w:val="nl-NL"/>
+        </w:rPr>
+        <w:t xml:space="preserve">… de term </w:t>
+      </w:r>
+      <w:proofErr w:type="spellStart"/>
+      <w:r>
+        <w:rPr>
+          <w:lang w:val="nl-NL"/>
+        </w:rPr>
+        <w:t>Execution</w:t>
+      </w:r>
+      <w:proofErr w:type="spellEnd"/>
+      <w:r>
+        <w:rPr>
+          <w:lang w:val="nl-NL"/>
+        </w:rPr>
+        <w:t xml:space="preserve"> Basics is niet goed genoeg dan. </w:t>
+      </w:r>
+      <w:r>
+        <w:t xml:space="preserve">De term basics is </w:t>
+      </w:r>
+      <w:proofErr w:type="spellStart"/>
+      <w:r>
+        <w:t>niet</w:t>
+      </w:r>
+      <w:proofErr w:type="spellEnd"/>
+      <w:r>
+        <w:t xml:space="preserve"> </w:t>
+      </w:r>
+      <w:proofErr w:type="spellStart"/>
+      <w:r>
+        <w:t>goed</w:t>
+      </w:r>
+      <w:proofErr w:type="spellEnd"/>
+      <w:r>
+        <w:t>. Execution Facts… nah.&gt;</w:t>
       </w:r>
     </w:p>
     <w:p>
@@ -6637,19 +6875,47 @@
         <w:rPr>
           <w:lang w:val="nl-NL"/>
         </w:rPr>
-        <w:t>Wanneer wordt een diamond meerdere keren geexecute?</w:t>
-      </w:r>
-    </w:p>
-    <w:p>
-      <w:pPr>
+        <w:t xml:space="preserve">Wanneer wordt een </w:t>
+      </w:r>
+      <w:proofErr w:type="spellStart"/>
+      <w:r>
         <w:rPr>
           <w:lang w:val="nl-NL"/>
         </w:rPr>
-      </w:pPr>
-    </w:p>
-    <w:p>
-      <w:pPr>
-        <w:pStyle w:val="Heading7"/>
+        <w:t>diamond</w:t>
+      </w:r>
+      <w:proofErr w:type="spellEnd"/>
+      <w:r>
+        <w:rPr>
+          <w:lang w:val="nl-NL"/>
+        </w:rPr>
+        <w:t xml:space="preserve"> meerdere keren </w:t>
+      </w:r>
+      <w:proofErr w:type="spellStart"/>
+      <w:r>
+        <w:rPr>
+          <w:lang w:val="nl-NL"/>
+        </w:rPr>
+        <w:t>geexecute</w:t>
+      </w:r>
+      <w:proofErr w:type="spellEnd"/>
+      <w:r>
+        <w:rPr>
+          <w:lang w:val="nl-NL"/>
+        </w:rPr>
+        <w:t>?</w:t>
+      </w:r>
+    </w:p>
+    <w:p>
+      <w:pPr>
+        <w:rPr>
+          <w:lang w:val="nl-NL"/>
+        </w:rPr>
+      </w:pPr>
+    </w:p>
+    <w:p>
+      <w:pPr>
+        <w:pStyle w:val="Heading5"/>
       </w:pPr>
       <w:r>
         <w:t>1</w:t>
@@ -6696,7 +6962,7 @@
     </w:p>
     <w:p>
       <w:pPr>
-        <w:pStyle w:val="Heading7"/>
+        <w:pStyle w:val="Heading5"/>
       </w:pPr>
       <w:r>
         <w:t>2</w:t>
@@ -6717,7 +6983,7 @@
     </w:p>
     <w:p>
       <w:pPr>
-        <w:pStyle w:val="Heading7"/>
+        <w:pStyle w:val="Heading5"/>
       </w:pPr>
       <w:r>
         <w:t>3</w:t>
@@ -6758,7 +7024,7 @@
           <w:color w:val="00CCFF"/>
         </w:rPr>
         <w:drawing>
-          <wp:inline distT="0" distB="0" distL="0" distR="0">
+          <wp:inline distT="0" distB="0" distL="0" distR="0" wp14:anchorId="709D4EF4" wp14:editId="5DEAEA5D">
             <wp:extent cx="1972945" cy="1843405"/>
             <wp:effectExtent l="0" t="0" r="0" b="0"/>
             <wp:docPr id="52" name="Picture 52"/>
@@ -6810,7 +7076,7 @@
     </w:p>
     <w:p>
       <w:pPr>
-        <w:pStyle w:val="Heading7"/>
+        <w:pStyle w:val="Heading5"/>
       </w:pPr>
       <w:r>
         <w:t>4</w:t>
@@ -6849,7 +7115,7 @@
     </w:p>
     <w:p>
       <w:pPr>
-        <w:pStyle w:val="Heading7"/>
+        <w:pStyle w:val="Heading5"/>
       </w:pPr>
       <w:r>
         <w:t>5</w:t>
@@ -6930,7 +7196,21 @@
         <w:rPr>
           <w:color w:val="00CCFF"/>
         </w:rPr>
-        <w:t>A procedure symbol can ony have a call line if it’s directly inside another procedure. Usually the call line first exits the procedure that contains the call. In other words: a call line usually directly exits a square.</w:t>
+        <w:t xml:space="preserve">A procedure symbol can </w:t>
+      </w:r>
+      <w:proofErr w:type="spellStart"/>
+      <w:r>
+        <w:rPr>
+          <w:color w:val="00CCFF"/>
+        </w:rPr>
+        <w:t>ony</w:t>
+      </w:r>
+      <w:proofErr w:type="spellEnd"/>
+      <w:r>
+        <w:rPr>
+          <w:color w:val="00CCFF"/>
+        </w:rPr>
+        <w:t xml:space="preserve"> have a call line if it’s directly inside another procedure. Usually the call line first exits the procedure that contains the call. In other words: a call line usually directly exits a square.</w:t>
       </w:r>
     </w:p>
     <w:p>
@@ -6954,7 +7234,7 @@
           <w:color w:val="00CCFF"/>
         </w:rPr>
         <w:drawing>
-          <wp:inline distT="0" distB="0" distL="0" distR="0">
+          <wp:inline distT="0" distB="0" distL="0" distR="0" wp14:anchorId="182DD837" wp14:editId="31CC7512">
             <wp:extent cx="741045" cy="307975"/>
             <wp:effectExtent l="0" t="0" r="0" b="0"/>
             <wp:docPr id="53" name="Picture 53"/>
@@ -7045,7 +7325,7 @@
           <w:color w:val="00CCFF"/>
         </w:rPr>
         <w:drawing>
-          <wp:inline distT="0" distB="0" distL="0" distR="0">
+          <wp:inline distT="0" distB="0" distL="0" distR="0" wp14:anchorId="0BB40B22" wp14:editId="151BD7CB">
             <wp:extent cx="548640" cy="485775"/>
             <wp:effectExtent l="0" t="0" r="0" b="0"/>
             <wp:docPr id="54" name="Picture 54"/>
@@ -7129,7 +7409,7 @@
           <w:color w:val="00CCFF"/>
         </w:rPr>
         <w:drawing>
-          <wp:inline distT="0" distB="0" distL="0" distR="0">
+          <wp:inline distT="0" distB="0" distL="0" distR="0" wp14:anchorId="68324250" wp14:editId="6B26E069">
             <wp:extent cx="938530" cy="972185"/>
             <wp:effectExtent l="0" t="0" r="0" b="0"/>
             <wp:docPr id="55" name="Picture 55"/>
@@ -7219,7 +7499,7 @@
     </w:p>
     <w:p>
       <w:pPr>
-        <w:pStyle w:val="Heading5"/>
+        <w:pStyle w:val="Heading4"/>
       </w:pPr>
       <w:r>
         <w:t>Prolog and Epilog</w:t>
@@ -7262,13 +7542,13 @@
     </w:p>
     <w:p>
       <w:pPr>
-        <w:pStyle w:val="Heading5"/>
+        <w:pStyle w:val="Heading4"/>
       </w:pPr>
       <w:r>
         <w:t xml:space="preserve">Argument Assignment Requires </w:t>
       </w:r>
-      <w:smartTag w:uri="urn:schemas-microsoft-com:office:smarttags" w:element="City">
-        <w:smartTag w:uri="urn:schemas-microsoft-com:office:smarttags" w:element="place">
+      <w:smartTag w:uri="urn:schemas-microsoft-com:office:smarttags" w:element="place">
+        <w:smartTag w:uri="urn:schemas-microsoft-com:office:smarttags" w:element="City">
           <w:r>
             <w:t>Reading</w:t>
           </w:r>
@@ -7377,7 +7657,7 @@
           <w:noProof/>
         </w:rPr>
         <w:drawing>
-          <wp:inline distT="0" distB="0" distL="0" distR="0">
+          <wp:inline distT="0" distB="0" distL="0" distR="0" wp14:anchorId="4D7C04D2" wp14:editId="29D1BCB0">
             <wp:extent cx="770255" cy="1429385"/>
             <wp:effectExtent l="0" t="0" r="0" b="0"/>
             <wp:docPr id="56" name="Picture 56"/>
@@ -7506,7 +7786,7 @@
     </w:p>
     <w:p>
       <w:pPr>
-        <w:pStyle w:val="Heading5"/>
+        <w:pStyle w:val="Heading4"/>
       </w:pPr>
       <w:r>
         <w:t>Writing Arguments</w:t>
@@ -7760,7 +8040,7 @@
           <w:noProof/>
         </w:rPr>
         <w:drawing>
-          <wp:inline distT="0" distB="0" distL="0" distR="0">
+          <wp:inline distT="0" distB="0" distL="0" distR="0" wp14:anchorId="6E4081F4" wp14:editId="3BC65B90">
             <wp:extent cx="1183640" cy="1106805"/>
             <wp:effectExtent l="0" t="0" r="0" b="0"/>
             <wp:docPr id="57" name="Picture 57"/>
@@ -7834,7 +8114,7 @@
           <w:noProof/>
         </w:rPr>
         <w:drawing>
-          <wp:inline distT="0" distB="0" distL="0" distR="0">
+          <wp:inline distT="0" distB="0" distL="0" distR="0" wp14:anchorId="43B368C5" wp14:editId="54C73604">
             <wp:extent cx="673735" cy="914400"/>
             <wp:effectExtent l="0" t="0" r="0" b="0"/>
             <wp:docPr id="58" name="Picture 58"/>
@@ -7891,7 +8171,15 @@
     </w:p>
     <w:p>
       <w:r>
-        <w:t xml:space="preserve">The creation will still be visible, but you’ve excluded the line, without loosing the information that it’s really an external object. </w:t>
+        <w:t xml:space="preserve">The creation will still be visible, but you’ve excluded the line, without </w:t>
+      </w:r>
+      <w:proofErr w:type="spellStart"/>
+      <w:r>
+        <w:t>loosing</w:t>
+      </w:r>
+      <w:proofErr w:type="spellEnd"/>
+      <w:r>
+        <w:t xml:space="preserve"> the information that it’s really an external object. </w:t>
       </w:r>
     </w:p>
     <w:p>
@@ -7900,8 +8188,13 @@
       </w:pPr>
     </w:p>
     <w:p>
-      <w:r>
-        <w:t>Ofcourse you don’t have to show the implicit creation.</w:t>
+      <w:proofErr w:type="spellStart"/>
+      <w:r>
+        <w:t>Ofcourse</w:t>
+      </w:r>
+      <w:proofErr w:type="spellEnd"/>
+      <w:r>
+        <w:t xml:space="preserve"> you don’t have to show the implicit creation.</w:t>
       </w:r>
     </w:p>
     <w:p>
@@ -7918,7 +8211,7 @@
           <w:noProof/>
         </w:rPr>
         <w:drawing>
-          <wp:inline distT="0" distB="0" distL="0" distR="0">
+          <wp:inline distT="0" distB="0" distL="0" distR="0" wp14:anchorId="7970193B" wp14:editId="5C84EE35">
             <wp:extent cx="548640" cy="1063625"/>
             <wp:effectExtent l="0" t="0" r="0" b="0"/>
             <wp:docPr id="59" name="Picture 59"/>
@@ -8208,8 +8501,8 @@
         </w:numPr>
         <w:jc w:val="both"/>
       </w:pPr>
-      <w:smartTag w:uri="urn:schemas-microsoft-com:office:smarttags" w:element="City">
-        <w:smartTag w:uri="urn:schemas-microsoft-com:office:smarttags" w:element="place">
+      <w:smartTag w:uri="urn:schemas-microsoft-com:office:smarttags" w:element="place">
+        <w:smartTag w:uri="urn:schemas-microsoft-com:office:smarttags" w:element="City">
           <w:r>
             <w:t>Reading</w:t>
           </w:r>
@@ -8508,7 +8801,35 @@
         <w:rPr>
           <w:lang w:val="nl-NL"/>
         </w:rPr>
-        <w:t>Wanneer wordt een diamond meerdere keren geexecute?</w:t>
+        <w:t xml:space="preserve">Wanneer wordt een </w:t>
+      </w:r>
+      <w:proofErr w:type="spellStart"/>
+      <w:r>
+        <w:rPr>
+          <w:lang w:val="nl-NL"/>
+        </w:rPr>
+        <w:t>diamond</w:t>
+      </w:r>
+      <w:proofErr w:type="spellEnd"/>
+      <w:r>
+        <w:rPr>
+          <w:lang w:val="nl-NL"/>
+        </w:rPr>
+        <w:t xml:space="preserve"> meerdere keren </w:t>
+      </w:r>
+      <w:proofErr w:type="spellStart"/>
+      <w:r>
+        <w:rPr>
+          <w:lang w:val="nl-NL"/>
+        </w:rPr>
+        <w:t>geexecute</w:t>
+      </w:r>
+      <w:proofErr w:type="spellEnd"/>
+      <w:r>
+        <w:rPr>
+          <w:lang w:val="nl-NL"/>
+        </w:rPr>
+        <w:t>?</w:t>
       </w:r>
     </w:p>
     <w:p>
@@ -8532,8 +8853,13 @@
         <w:jc w:val="both"/>
       </w:pPr>
       <w:r>
-        <w:t>Line of connected diamonds change simultaniously</w:t>
-      </w:r>
+        <w:t xml:space="preserve">Line of connected diamonds change </w:t>
+      </w:r>
+      <w:proofErr w:type="spellStart"/>
+      <w:r>
+        <w:t>simultaniously</w:t>
+      </w:r>
+      <w:proofErr w:type="spellEnd"/>
     </w:p>
     <w:p/>
     <w:p/>
@@ -8614,8 +8940,8 @@
         </w:numPr>
         <w:jc w:val="both"/>
       </w:pPr>
-      <w:smartTag w:uri="urn:schemas-microsoft-com:office:smarttags" w:element="City">
-        <w:smartTag w:uri="urn:schemas-microsoft-com:office:smarttags" w:element="place">
+      <w:smartTag w:uri="urn:schemas-microsoft-com:office:smarttags" w:element="place">
+        <w:smartTag w:uri="urn:schemas-microsoft-com:office:smarttags" w:element="City">
           <w:r>
             <w:t>Reading</w:t>
           </w:r>
@@ -8645,8 +8971,8 @@
         </w:numPr>
         <w:jc w:val="both"/>
       </w:pPr>
-      <w:smartTag w:uri="urn:schemas-microsoft-com:office:smarttags" w:element="City">
-        <w:smartTag w:uri="urn:schemas-microsoft-com:office:smarttags" w:element="place">
+      <w:smartTag w:uri="urn:schemas-microsoft-com:office:smarttags" w:element="place">
+        <w:smartTag w:uri="urn:schemas-microsoft-com:office:smarttags" w:element="City">
           <w:r>
             <w:t>Reading</w:t>
           </w:r>
@@ -8913,7 +9239,35 @@
         <w:rPr>
           <w:lang w:val="nl-NL"/>
         </w:rPr>
-        <w:t>Wanneer wordt een diamond meerdere keren geexecute?</w:t>
+        <w:t xml:space="preserve">Wanneer wordt een </w:t>
+      </w:r>
+      <w:proofErr w:type="spellStart"/>
+      <w:r>
+        <w:rPr>
+          <w:lang w:val="nl-NL"/>
+        </w:rPr>
+        <w:t>diamond</w:t>
+      </w:r>
+      <w:proofErr w:type="spellEnd"/>
+      <w:r>
+        <w:rPr>
+          <w:lang w:val="nl-NL"/>
+        </w:rPr>
+        <w:t xml:space="preserve"> meerdere keren </w:t>
+      </w:r>
+      <w:proofErr w:type="spellStart"/>
+      <w:r>
+        <w:rPr>
+          <w:lang w:val="nl-NL"/>
+        </w:rPr>
+        <w:t>geexecute</w:t>
+      </w:r>
+      <w:proofErr w:type="spellEnd"/>
+      <w:r>
+        <w:rPr>
+          <w:lang w:val="nl-NL"/>
+        </w:rPr>
+        <w:t>?</w:t>
       </w:r>
     </w:p>
     <w:p>
@@ -8924,8 +9278,13 @@
     <w:p/>
     <w:p>
       <w:r>
-        <w:t>Line of connected diamonds change simultaniously</w:t>
-      </w:r>
+        <w:t xml:space="preserve">Line of connected diamonds change </w:t>
+      </w:r>
+      <w:proofErr w:type="spellStart"/>
+      <w:r>
+        <w:t>simultaniously</w:t>
+      </w:r>
+      <w:proofErr w:type="spellEnd"/>
     </w:p>
     <w:p>
       <w:pPr>
@@ -8949,8 +9308,21 @@
         <w:jc w:val="both"/>
       </w:pPr>
       <w:r>
-        <w:t>The terms prolog and epilog, prologous and epilogous</w:t>
-      </w:r>
+        <w:t xml:space="preserve">The terms prolog and epilog, </w:t>
+      </w:r>
+      <w:proofErr w:type="spellStart"/>
+      <w:r>
+        <w:t>prologous</w:t>
+      </w:r>
+      <w:proofErr w:type="spellEnd"/>
+      <w:r>
+        <w:t xml:space="preserve"> and </w:t>
+      </w:r>
+      <w:proofErr w:type="spellStart"/>
+      <w:r>
+        <w:t>epilogous</w:t>
+      </w:r>
+      <w:proofErr w:type="spellEnd"/>
     </w:p>
     <w:p>
       <w:pPr>
@@ -8990,7 +9362,7 @@
     </w:p>
     <w:p>
       <w:pPr>
-        <w:pStyle w:val="Heading6"/>
+        <w:pStyle w:val="Heading5"/>
       </w:pPr>
       <w:r>
         <w:t>New</w:t>
@@ -9148,8 +9520,8 @@
         </w:numPr>
         <w:jc w:val="both"/>
       </w:pPr>
-      <w:smartTag w:uri="urn:schemas-microsoft-com:office:smarttags" w:element="City">
-        <w:smartTag w:uri="urn:schemas-microsoft-com:office:smarttags" w:element="place">
+      <w:smartTag w:uri="urn:schemas-microsoft-com:office:smarttags" w:element="place">
+        <w:smartTag w:uri="urn:schemas-microsoft-com:office:smarttags" w:element="City">
           <w:r>
             <w:t>Reading</w:t>
           </w:r>
@@ -9179,8 +9551,8 @@
         </w:numPr>
         <w:jc w:val="both"/>
       </w:pPr>
-      <w:smartTag w:uri="urn:schemas-microsoft-com:office:smarttags" w:element="City">
-        <w:smartTag w:uri="urn:schemas-microsoft-com:office:smarttags" w:element="place">
+      <w:smartTag w:uri="urn:schemas-microsoft-com:office:smarttags" w:element="place">
+        <w:smartTag w:uri="urn:schemas-microsoft-com:office:smarttags" w:element="City">
           <w:r>
             <w:t>Reading</w:t>
           </w:r>
@@ -9306,7 +9678,7 @@
           <w:noProof/>
         </w:rPr>
         <w:drawing>
-          <wp:inline distT="0" distB="0" distL="0" distR="0">
+          <wp:inline distT="0" distB="0" distL="0" distR="0" wp14:anchorId="72B3582B" wp14:editId="654A5F8E">
             <wp:extent cx="1506220" cy="577215"/>
             <wp:effectExtent l="0" t="0" r="0" b="0"/>
             <wp:docPr id="60" name="Picture 60"/>
@@ -9379,7 +9751,7 @@
           <w:noProof/>
         </w:rPr>
         <w:drawing>
-          <wp:inline distT="0" distB="0" distL="0" distR="0">
+          <wp:inline distT="0" distB="0" distL="0" distR="0" wp14:anchorId="7140C730" wp14:editId="5D267F43">
             <wp:extent cx="1506220" cy="635000"/>
             <wp:effectExtent l="0" t="0" r="0" b="0"/>
             <wp:docPr id="61" name="Picture 61"/>
@@ -9452,7 +9824,7 @@
           <w:noProof/>
         </w:rPr>
         <w:drawing>
-          <wp:inline distT="0" distB="0" distL="0" distR="0">
+          <wp:inline distT="0" distB="0" distL="0" distR="0" wp14:anchorId="28ED0CE0" wp14:editId="2913B78E">
             <wp:extent cx="1193800" cy="490855"/>
             <wp:effectExtent l="0" t="0" r="0" b="0"/>
             <wp:docPr id="62" name="Picture 62"/>
@@ -9562,7 +9934,7 @@
           <w:noProof/>
         </w:rPr>
         <w:drawing>
-          <wp:inline distT="0" distB="0" distL="0" distR="0">
+          <wp:inline distT="0" distB="0" distL="0" distR="0" wp14:anchorId="747595AE" wp14:editId="5DFC1EE8">
             <wp:extent cx="1207770" cy="495935"/>
             <wp:effectExtent l="0" t="0" r="0" b="0"/>
             <wp:docPr id="63" name="Picture 63"/>
@@ -9672,7 +10044,7 @@
           <w:noProof/>
         </w:rPr>
         <w:drawing>
-          <wp:inline distT="0" distB="0" distL="0" distR="0">
+          <wp:inline distT="0" distB="0" distL="0" distR="0" wp14:anchorId="2C3A9D4C" wp14:editId="5FB13F7A">
             <wp:extent cx="471805" cy="471805"/>
             <wp:effectExtent l="0" t="0" r="0" b="0"/>
             <wp:docPr id="64" name="Picture 64"/>
@@ -9755,7 +10127,7 @@
           <w:noProof/>
         </w:rPr>
         <w:drawing>
-          <wp:inline distT="0" distB="0" distL="0" distR="0">
+          <wp:inline distT="0" distB="0" distL="0" distR="0" wp14:anchorId="2DDD277A" wp14:editId="18404C56">
             <wp:extent cx="1833880" cy="828040"/>
             <wp:effectExtent l="0" t="0" r="0" b="0"/>
             <wp:docPr id="65" name="Picture 65"/>
@@ -9846,7 +10218,7 @@
           <w:noProof/>
         </w:rPr>
         <w:drawing>
-          <wp:inline distT="0" distB="0" distL="0" distR="0">
+          <wp:inline distT="0" distB="0" distL="0" distR="0" wp14:anchorId="75BD50FC" wp14:editId="7AD8DA44">
             <wp:extent cx="1886585" cy="774700"/>
             <wp:effectExtent l="0" t="0" r="0" b="0"/>
             <wp:docPr id="66" name="Picture 66"/>
@@ -9959,7 +10331,15 @@
     </w:p>
     <w:p>
       <w:r>
-        <w:t>many many objects... but a lot of times I don't even want those commands.</w:t>
+        <w:t xml:space="preserve">many </w:t>
+      </w:r>
+      <w:proofErr w:type="spellStart"/>
+      <w:r>
+        <w:t>many</w:t>
+      </w:r>
+      <w:proofErr w:type="spellEnd"/>
+      <w:r>
+        <w:t xml:space="preserve"> objects... but a lot of times I don't even want those commands.</w:t>
       </w:r>
     </w:p>
     <w:p>
@@ -9985,7 +10365,7 @@
     <w:p/>
     <w:p>
       <w:pPr>
-        <w:pStyle w:val="Heading5"/>
+        <w:pStyle w:val="Heading3"/>
       </w:pPr>
       <w:r>
         <w:t>Procedure Symbol Roles</w:t>
@@ -10033,7 +10413,7 @@
                 <w:noProof/>
               </w:rPr>
               <w:drawing>
-                <wp:inline distT="0" distB="0" distL="0" distR="0">
+                <wp:inline distT="0" distB="0" distL="0" distR="0" wp14:anchorId="6C3A5351" wp14:editId="149B4AEE">
                   <wp:extent cx="332105" cy="332105"/>
                   <wp:effectExtent l="0" t="0" r="0" b="0"/>
                   <wp:docPr id="67" name="Picture 67"/>
@@ -10105,7 +10485,7 @@
                 <w:noProof/>
               </w:rPr>
               <w:drawing>
-                <wp:inline distT="0" distB="0" distL="0" distR="0">
+                <wp:inline distT="0" distB="0" distL="0" distR="0" wp14:anchorId="249653B8" wp14:editId="361689B8">
                   <wp:extent cx="332105" cy="332105"/>
                   <wp:effectExtent l="0" t="0" r="0" b="0"/>
                   <wp:docPr id="68" name="Picture 68"/>
@@ -10177,7 +10557,7 @@
                 <w:noProof/>
               </w:rPr>
               <w:drawing>
-                <wp:inline distT="0" distB="0" distL="0" distR="0">
+                <wp:inline distT="0" distB="0" distL="0" distR="0" wp14:anchorId="19AE2373" wp14:editId="4892B0D1">
                   <wp:extent cx="861695" cy="360680"/>
                   <wp:effectExtent l="0" t="0" r="0" b="0"/>
                   <wp:docPr id="69" name="Picture 69"/>
@@ -10248,7 +10628,7 @@
                 <w:noProof/>
               </w:rPr>
               <w:drawing>
-                <wp:inline distT="0" distB="0" distL="0" distR="0">
+                <wp:inline distT="0" distB="0" distL="0" distR="0" wp14:anchorId="3E962B0D" wp14:editId="21FE657F">
                   <wp:extent cx="890270" cy="404495"/>
                   <wp:effectExtent l="0" t="0" r="0" b="0"/>
                   <wp:docPr id="70" name="Picture 70"/>
@@ -10306,7 +10686,7 @@
                 <w:noProof/>
               </w:rPr>
               <w:drawing>
-                <wp:inline distT="0" distB="0" distL="0" distR="0">
+                <wp:inline distT="0" distB="0" distL="0" distR="0" wp14:anchorId="37886F76" wp14:editId="0828CFCC">
                   <wp:extent cx="899795" cy="375285"/>
                   <wp:effectExtent l="0" t="0" r="0" b="0"/>
                   <wp:docPr id="71" name="Picture 71"/>
@@ -10377,7 +10757,7 @@
                 <w:noProof/>
               </w:rPr>
               <w:drawing>
-                <wp:inline distT="0" distB="0" distL="0" distR="0">
+                <wp:inline distT="0" distB="0" distL="0" distR="0" wp14:anchorId="20B874FE" wp14:editId="5F6CEA5F">
                   <wp:extent cx="1472565" cy="746125"/>
                   <wp:effectExtent l="0" t="0" r="0" b="0"/>
                   <wp:docPr id="72" name="Picture 72"/>
@@ -10462,7 +10842,7 @@
     </w:p>
     <w:p>
       <w:pPr>
-        <w:pStyle w:val="Heading5"/>
+        <w:pStyle w:val="Heading3"/>
       </w:pPr>
       <w:r>
         <w:t>Reference and Call Targets</w:t>
@@ -10505,7 +10885,7 @@
                 <w:noProof/>
               </w:rPr>
               <w:drawing>
-                <wp:inline distT="0" distB="0" distL="0" distR="0">
+                <wp:inline distT="0" distB="0" distL="0" distR="0" wp14:anchorId="70681DE5" wp14:editId="654FBCCC">
                   <wp:extent cx="765175" cy="327025"/>
                   <wp:effectExtent l="0" t="0" r="0" b="0"/>
                   <wp:docPr id="73" name="Picture 73"/>
@@ -10576,7 +10956,7 @@
                 <w:noProof/>
               </w:rPr>
               <w:drawing>
-                <wp:inline distT="0" distB="0" distL="0" distR="0">
+                <wp:inline distT="0" distB="0" distL="0" distR="0" wp14:anchorId="3F0AB973" wp14:editId="1979345E">
                   <wp:extent cx="765175" cy="317500"/>
                   <wp:effectExtent l="0" t="0" r="0" b="0"/>
                   <wp:docPr id="74" name="Picture 74"/>
@@ -10647,7 +11027,7 @@
                 <w:noProof/>
               </w:rPr>
               <w:drawing>
-                <wp:inline distT="0" distB="0" distL="0" distR="0">
+                <wp:inline distT="0" distB="0" distL="0" distR="0" wp14:anchorId="59DAA77B" wp14:editId="3457EF67">
                   <wp:extent cx="1227455" cy="322580"/>
                   <wp:effectExtent l="0" t="0" r="0" b="0"/>
                   <wp:docPr id="75" name="Picture 75"/>
@@ -10718,7 +11098,7 @@
                 <w:noProof/>
               </w:rPr>
               <w:drawing>
-                <wp:inline distT="0" distB="0" distL="0" distR="0">
+                <wp:inline distT="0" distB="0" distL="0" distR="0" wp14:anchorId="2C881477" wp14:editId="7B85EF18">
                   <wp:extent cx="832485" cy="346710"/>
                   <wp:effectExtent l="0" t="0" r="0" b="0"/>
                   <wp:docPr id="76" name="Picture 76"/>
@@ -10789,7 +11169,7 @@
                 <w:noProof/>
               </w:rPr>
               <w:drawing>
-                <wp:inline distT="0" distB="0" distL="0" distR="0">
+                <wp:inline distT="0" distB="0" distL="0" distR="0" wp14:anchorId="5C327210" wp14:editId="164EC3E1">
                   <wp:extent cx="741045" cy="307975"/>
                   <wp:effectExtent l="0" t="0" r="0" b="0"/>
                   <wp:docPr id="77" name="Picture 77"/>
@@ -10860,7 +11240,7 @@
                 <w:noProof/>
               </w:rPr>
               <w:drawing>
-                <wp:inline distT="0" distB="0" distL="0" distR="0">
+                <wp:inline distT="0" distB="0" distL="0" distR="0" wp14:anchorId="66BD5013" wp14:editId="07B5D1BB">
                   <wp:extent cx="1207770" cy="317500"/>
                   <wp:effectExtent l="0" t="0" r="0" b="0"/>
                   <wp:docPr id="78" name="Picture 78"/>
@@ -10968,7 +11348,7 @@
                 <w:color w:val="00CCFF"/>
               </w:rPr>
               <w:drawing>
-                <wp:inline distT="0" distB="0" distL="0" distR="0">
+                <wp:inline distT="0" distB="0" distL="0" distR="0" wp14:anchorId="653BAAD4" wp14:editId="3D157430">
                   <wp:extent cx="770255" cy="692785"/>
                   <wp:effectExtent l="0" t="0" r="0" b="0"/>
                   <wp:docPr id="79" name="Picture 79"/>
@@ -11095,7 +11475,7 @@
                 <w:color w:val="00CCFF"/>
               </w:rPr>
               <w:drawing>
-                <wp:inline distT="0" distB="0" distL="0" distR="0">
+                <wp:inline distT="0" distB="0" distL="0" distR="0" wp14:anchorId="7B1721DC" wp14:editId="417AFF9D">
                   <wp:extent cx="871220" cy="784225"/>
                   <wp:effectExtent l="0" t="0" r="0" b="0"/>
                   <wp:docPr id="80" name="Picture 80"/>
@@ -11222,7 +11602,7 @@
                 <w:color w:val="00CCFF"/>
               </w:rPr>
               <w:drawing>
-                <wp:inline distT="0" distB="0" distL="0" distR="0">
+                <wp:inline distT="0" distB="0" distL="0" distR="0" wp14:anchorId="26AD0C45" wp14:editId="57BC6B90">
                   <wp:extent cx="822960" cy="770255"/>
                   <wp:effectExtent l="0" t="0" r="0" b="0"/>
                   <wp:docPr id="81" name="Picture 81"/>
@@ -11374,7 +11754,35 @@
               <w:rPr>
                 <w:color w:val="00CCFF"/>
               </w:rPr>
-              <w:t>A diamond can be executing. Only during the execution of the diamond, lines between its non static children can be real. If the diamond isn’t executing, or it’s not a diamond, but a square, lines between the non static children are suggestive. Only lines between static members in such cases, can be real.</w:t>
+              <w:t xml:space="preserve">A diamond can be executing. Only during the execution of the diamond, lines between its </w:t>
+            </w:r>
+            <w:proofErr w:type="spellStart"/>
+            <w:r>
+              <w:rPr>
+                <w:color w:val="00CCFF"/>
+              </w:rPr>
+              <w:t>non static</w:t>
+            </w:r>
+            <w:proofErr w:type="spellEnd"/>
+            <w:r>
+              <w:rPr>
+                <w:color w:val="00CCFF"/>
+              </w:rPr>
+              <w:t xml:space="preserve"> children can be real. If the diamond isn’t executing, or it’s not a diamond, but a square, lines between the </w:t>
+            </w:r>
+            <w:proofErr w:type="spellStart"/>
+            <w:r>
+              <w:rPr>
+                <w:color w:val="00CCFF"/>
+              </w:rPr>
+              <w:t>non static</w:t>
+            </w:r>
+            <w:proofErr w:type="spellEnd"/>
+            <w:r>
+              <w:rPr>
+                <w:color w:val="00CCFF"/>
+              </w:rPr>
+              <w:t xml:space="preserve"> children are suggestive. Only lines between static members in such cases, can be real.</w:t>
             </w:r>
           </w:p>
           <w:p>
@@ -11425,7 +11833,15 @@
         <w:t>definitions</w:t>
       </w:r>
       <w:r>
-        <w:t xml:space="preserve">. You can not assign a command object to a command call. This is due to the special object creation behavior of a call. Command calls can never </w:t>
+        <w:t xml:space="preserve">. You </w:t>
+      </w:r>
+      <w:proofErr w:type="spellStart"/>
+      <w:r>
+        <w:t>can not</w:t>
+      </w:r>
+      <w:proofErr w:type="spellEnd"/>
+      <w:r>
+        <w:t xml:space="preserve"> assign a command object to a command call. This is due to the special object creation behavior of a call. Command calls can never </w:t>
       </w:r>
       <w:r>
         <w:rPr>
@@ -11484,7 +11900,7 @@
           <w:noProof/>
         </w:rPr>
         <w:drawing>
-          <wp:inline distT="0" distB="0" distL="0" distR="0">
+          <wp:inline distT="0" distB="0" distL="0" distR="0" wp14:anchorId="72774B80" wp14:editId="659865AF">
             <wp:extent cx="2858770" cy="553720"/>
             <wp:effectExtent l="0" t="0" r="0" b="0"/>
             <wp:docPr id="82" name="Picture 82"/>
@@ -11568,7 +11984,7 @@
           <w:noProof/>
         </w:rPr>
         <w:drawing>
-          <wp:inline distT="0" distB="0" distL="0" distR="0">
+          <wp:inline distT="0" distB="0" distL="0" distR="0" wp14:anchorId="2281D1E7" wp14:editId="695E50E6">
             <wp:extent cx="2791460" cy="514985"/>
             <wp:effectExtent l="0" t="0" r="0" b="0"/>
             <wp:docPr id="83" name="Picture 83"/>
@@ -11701,7 +12117,15 @@
         <w:t>definitions</w:t>
       </w:r>
       <w:r>
-        <w:t xml:space="preserve">. You can not assign a command object to a command call. This is due to the special object creation behavior of a call. Command calls can never </w:t>
+        <w:t xml:space="preserve">. You </w:t>
+      </w:r>
+      <w:proofErr w:type="spellStart"/>
+      <w:r>
+        <w:t>can not</w:t>
+      </w:r>
+      <w:proofErr w:type="spellEnd"/>
+      <w:r>
+        <w:t xml:space="preserve"> assign a command object to a command call. This is due to the special object creation behavior of a call. Command calls can never </w:t>
       </w:r>
       <w:r>
         <w:rPr>
@@ -11765,7 +12189,7 @@
           <w:noProof/>
         </w:rPr>
         <w:drawing>
-          <wp:inline distT="0" distB="0" distL="0" distR="0">
+          <wp:inline distT="0" distB="0" distL="0" distR="0" wp14:anchorId="62527A6B" wp14:editId="112F462C">
             <wp:extent cx="2690495" cy="582295"/>
             <wp:effectExtent l="0" t="0" r="0" b="0"/>
             <wp:docPr id="84" name="Picture 84"/>
@@ -11929,7 +12353,7 @@
 </file>
 
 <file path=word/numbering.xml><?xml version="1.0" encoding="utf-8"?>
-<w:numbering xmlns:wpc="http://schemas.microsoft.com/office/word/2010/wordprocessingCanvas" xmlns:cx="http://schemas.microsoft.com/office/drawing/2014/chartex" xmlns:cx1="http://schemas.microsoft.com/office/drawing/2015/9/8/chartex" xmlns:cx2="http://schemas.microsoft.com/office/drawing/2015/10/21/chartex" xmlns:cx3="http://schemas.microsoft.com/office/drawing/2016/5/9/chartex" xmlns:cx4="http://schemas.microsoft.com/office/drawing/2016/5/10/chartex" xmlns:cx5="http://schemas.microsoft.com/office/drawing/2016/5/11/chartex" xmlns:cx6="http://schemas.microsoft.com/office/drawing/2016/5/12/chartex" xmlns:cx7="http://schemas.microsoft.com/office/drawing/2016/5/13/chartex" xmlns:cx8="http://schemas.microsoft.com/office/drawing/2016/5/14/chartex" xmlns:mc="http://schemas.openxmlformats.org/markup-compatibility/2006" xmlns:aink="http://schemas.microsoft.com/office/drawing/2016/ink" xmlns:am3d="http://schemas.microsoft.com/office/drawing/2017/model3d" xmlns:o="urn:schemas-microsoft-com:office:office" xmlns:r="http://schemas.openxmlformats.org/officeDocument/2006/relationships" xmlns:m="http://schemas.openxmlformats.org/officeDocument/2006/math" xmlns:v="urn:schemas-microsoft-com:vml" xmlns:wp14="http://schemas.microsoft.com/office/word/2010/wordprocessingDrawing" xmlns:wp="http://schemas.openxmlformats.org/drawingml/2006/wordprocessingDrawing" xmlns:w10="urn:schemas-microsoft-com:office:word" xmlns:w="http://schemas.openxmlformats.org/wordprocessingml/2006/main" xmlns:w14="http://schemas.microsoft.com/office/word/2010/wordml" xmlns:w15="http://schemas.microsoft.com/office/word/2012/wordml" xmlns:w16cid="http://schemas.microsoft.com/office/word/2016/wordml/cid" xmlns:w16se="http://schemas.microsoft.com/office/word/2015/wordml/symex" xmlns:wpg="http://schemas.microsoft.com/office/word/2010/wordprocessingGroup" xmlns:wpi="http://schemas.microsoft.com/office/word/2010/wordprocessingInk" xmlns:wne="http://schemas.microsoft.com/office/word/2006/wordml" xmlns:wps="http://schemas.microsoft.com/office/word/2010/wordprocessingShape" mc:Ignorable="w14 w15 w16se w16cid wp14">
+<w:numbering xmlns:wpc="http://schemas.microsoft.com/office/word/2010/wordprocessingCanvas" xmlns:cx="http://schemas.microsoft.com/office/drawing/2014/chartex" xmlns:cx1="http://schemas.microsoft.com/office/drawing/2015/9/8/chartex" xmlns:cx2="http://schemas.microsoft.com/office/drawing/2015/10/21/chartex" xmlns:cx3="http://schemas.microsoft.com/office/drawing/2016/5/9/chartex" xmlns:cx4="http://schemas.microsoft.com/office/drawing/2016/5/10/chartex" xmlns:cx5="http://schemas.microsoft.com/office/drawing/2016/5/11/chartex" xmlns:cx6="http://schemas.microsoft.com/office/drawing/2016/5/12/chartex" xmlns:cx7="http://schemas.microsoft.com/office/drawing/2016/5/13/chartex" xmlns:cx8="http://schemas.microsoft.com/office/drawing/2016/5/14/chartex" xmlns:mc="http://schemas.openxmlformats.org/markup-compatibility/2006" xmlns:aink="http://schemas.microsoft.com/office/drawing/2016/ink" xmlns:am3d="http://schemas.microsoft.com/office/drawing/2017/model3d" xmlns:o="urn:schemas-microsoft-com:office:office" xmlns:r="http://schemas.openxmlformats.org/officeDocument/2006/relationships" xmlns:m="http://schemas.openxmlformats.org/officeDocument/2006/math" xmlns:v="urn:schemas-microsoft-com:vml" xmlns:wp14="http://schemas.microsoft.com/office/word/2010/wordprocessingDrawing" xmlns:wp="http://schemas.openxmlformats.org/drawingml/2006/wordprocessingDrawing" xmlns:w10="urn:schemas-microsoft-com:office:word" xmlns:w="http://schemas.openxmlformats.org/wordprocessingml/2006/main" xmlns:w14="http://schemas.microsoft.com/office/word/2010/wordml" xmlns:w15="http://schemas.microsoft.com/office/word/2012/wordml" xmlns:w16cex="http://schemas.microsoft.com/office/word/2018/wordml/cex" xmlns:w16cid="http://schemas.microsoft.com/office/word/2016/wordml/cid" xmlns:w16="http://schemas.microsoft.com/office/word/2018/wordml" xmlns:w16se="http://schemas.microsoft.com/office/word/2015/wordml/symex" xmlns:wpg="http://schemas.microsoft.com/office/word/2010/wordprocessingGroup" xmlns:wpi="http://schemas.microsoft.com/office/word/2010/wordprocessingInk" xmlns:wne="http://schemas.microsoft.com/office/word/2006/wordml" xmlns:wps="http://schemas.microsoft.com/office/word/2010/wordprocessingShape" mc:Ignorable="w14 w15 w16se w16cid w16 w16cex wp14">
   <w:abstractNum w:abstractNumId="0" w15:restartNumberingAfterBreak="0">
     <w:nsid w:val="FFFFFF7C"/>
     <w:multiLevelType w:val="singleLevel"/>
@@ -12292,7 +12716,7 @@
 </file>
 
 <file path=word/styles.xml><?xml version="1.0" encoding="utf-8"?>
-<w:styles xmlns:mc="http://schemas.openxmlformats.org/markup-compatibility/2006" xmlns:r="http://schemas.openxmlformats.org/officeDocument/2006/relationships" xmlns:w="http://schemas.openxmlformats.org/wordprocessingml/2006/main" xmlns:w14="http://schemas.microsoft.com/office/word/2010/wordml" xmlns:w15="http://schemas.microsoft.com/office/word/2012/wordml" xmlns:w16cid="http://schemas.microsoft.com/office/word/2016/wordml/cid" xmlns:w16se="http://schemas.microsoft.com/office/word/2015/wordml/symex" mc:Ignorable="w14 w15 w16se w16cid">
+<w:styles xmlns:mc="http://schemas.openxmlformats.org/markup-compatibility/2006" xmlns:r="http://schemas.openxmlformats.org/officeDocument/2006/relationships" xmlns:w="http://schemas.openxmlformats.org/wordprocessingml/2006/main" xmlns:w14="http://schemas.microsoft.com/office/word/2010/wordml" xmlns:w15="http://schemas.microsoft.com/office/word/2012/wordml" xmlns:w16cex="http://schemas.microsoft.com/office/word/2018/wordml/cex" xmlns:w16cid="http://schemas.microsoft.com/office/word/2016/wordml/cid" xmlns:w16="http://schemas.microsoft.com/office/word/2018/wordml" xmlns:w16se="http://schemas.microsoft.com/office/word/2015/wordml/symex" mc:Ignorable="w14 w15 w16se w16cid w16 w16cex">
   <w:docDefaults>
     <w:rPrDefault>
       <w:rPr>

</xml_diff>

<commit_message>
Converting Word documents to MarkDown: "Command Misc Issues" and "Commands Ideas": Manually checking differences between rendered MarkDown and Word. Last checks if markup looks ok. Removed "Command Misc Issues.docx".
</commit_message>
<xml_diff>
--- a/1. Spec/07. Commands/7. Commands Ideas.docx
+++ b/1. Spec/07. Commands/7. Commands Ideas.docx
@@ -34,7 +34,7 @@
           </w:tcPr>
           <w:p>
             <w:pPr>
-              <w:pStyle w:val="Heading1"/>
+              <w:pStyle w:val="Kop1"/>
             </w:pPr>
             <w:r>
               <w:t>Circle Language Spec: Commands</w:t>
@@ -45,7 +45,7 @@
     </w:tbl>
     <w:p>
       <w:pPr>
-        <w:pStyle w:val="Heading2"/>
+        <w:pStyle w:val="Kop2"/>
       </w:pPr>
       <w:r>
         <w:t>Ideas</w:t>
@@ -80,191 +80,112 @@
       <w:r>
         <w:t xml:space="preserve">The definition will be shown next to the diagram anyway. You can change it there. </w:t>
       </w:r>
-      <w:proofErr w:type="spellStart"/>
       <w:r>
         <w:rPr>
           <w:lang w:val="nl-NL"/>
         </w:rPr>
-        <w:t>That</w:t>
-      </w:r>
-      <w:proofErr w:type="spellEnd"/>
-      <w:r>
+        <w:t>That will work more intuitive.</w:t>
+      </w:r>
+    </w:p>
+    <w:p>
+      <w:pPr>
         <w:rPr>
           <w:lang w:val="nl-NL"/>
         </w:rPr>
+      </w:pPr>
+    </w:p>
+    <w:p>
+      <w:pPr>
+        <w:rPr>
+          <w:lang w:val="nl-NL"/>
+        </w:rPr>
+      </w:pPr>
+    </w:p>
+    <w:p>
+      <w:pPr>
+        <w:rPr>
+          <w:lang w:val="nl-NL"/>
+        </w:rPr>
+      </w:pPr>
+      <w:r>
+        <w:rPr>
+          <w:lang w:val="nl-NL"/>
+        </w:rPr>
+        <w:t>CL,</w:t>
+      </w:r>
+    </w:p>
+    <w:p>
+      <w:pPr>
+        <w:rPr>
+          <w:lang w:val="nl-NL"/>
+        </w:rPr>
+      </w:pPr>
+    </w:p>
+    <w:p>
+      <w:pPr>
+        <w:rPr>
+          <w:lang w:val="nl-NL"/>
+        </w:rPr>
+      </w:pPr>
+      <w:r>
+        <w:rPr>
+          <w:lang w:val="nl-NL"/>
+        </w:rPr>
+        <w:t>In concepts zetten:</w:t>
+      </w:r>
+    </w:p>
+    <w:p>
+      <w:pPr>
+        <w:rPr>
+          <w:lang w:val="nl-NL"/>
+        </w:rPr>
+      </w:pPr>
+      <w:r>
+        <w:rPr>
+          <w:lang w:val="nl-NL"/>
+        </w:rPr>
         <w:t xml:space="preserve"> </w:t>
       </w:r>
-      <w:proofErr w:type="spellStart"/>
+    </w:p>
+    <w:p>
       <w:r>
         <w:rPr>
           <w:lang w:val="nl-NL"/>
         </w:rPr>
-        <w:t>will</w:t>
-      </w:r>
-      <w:proofErr w:type="spellEnd"/>
+        <w:t>Precieze tijd-statistieken van alle processtappen,</w:t>
+      </w:r>
       <w:r>
         <w:rPr>
           <w:lang w:val="nl-NL"/>
         </w:rPr>
-        <w:t xml:space="preserve"> work more </w:t>
-      </w:r>
-      <w:proofErr w:type="spellStart"/>
+        <w:t xml:space="preserve"> </w:t>
+      </w:r>
       <w:r>
         <w:rPr>
           <w:lang w:val="nl-NL"/>
         </w:rPr>
-        <w:t>intuitive</w:t>
-      </w:r>
-      <w:proofErr w:type="spellEnd"/>
+        <w:t>zodat je precies weet in welk stukje van het proces</w:t>
+      </w:r>
       <w:r>
         <w:rPr>
           <w:lang w:val="nl-NL"/>
         </w:rPr>
-        <w:t>.</w:t>
-      </w:r>
-    </w:p>
-    <w:p>
-      <w:pPr>
+        <w:t xml:space="preserve"> </w:t>
+      </w:r>
+      <w:r>
         <w:rPr>
           <w:lang w:val="nl-NL"/>
         </w:rPr>
-      </w:pPr>
-    </w:p>
-    <w:p>
-      <w:pPr>
+        <w:t>de bottleneck zit, niet alleen gewoon dat het proceslang duurt. Dan weet je ook waar het aan ligt,</w:t>
+      </w:r>
+      <w:r>
         <w:rPr>
           <w:lang w:val="nl-NL"/>
         </w:rPr>
-      </w:pPr>
-    </w:p>
-    <w:p>
-      <w:pPr>
-        <w:rPr>
-          <w:lang w:val="nl-NL"/>
-        </w:rPr>
-      </w:pPr>
-      <w:r>
-        <w:rPr>
-          <w:lang w:val="nl-NL"/>
-        </w:rPr>
-        <w:t>CL,</w:t>
-      </w:r>
-    </w:p>
-    <w:p>
-      <w:pPr>
-        <w:rPr>
-          <w:lang w:val="nl-NL"/>
-        </w:rPr>
-      </w:pPr>
-    </w:p>
-    <w:p>
-      <w:pPr>
-        <w:rPr>
-          <w:lang w:val="nl-NL"/>
-        </w:rPr>
-      </w:pPr>
-      <w:r>
-        <w:rPr>
-          <w:lang w:val="nl-NL"/>
-        </w:rPr>
-        <w:t xml:space="preserve">In </w:t>
-      </w:r>
-      <w:proofErr w:type="spellStart"/>
-      <w:r>
-        <w:rPr>
-          <w:lang w:val="nl-NL"/>
-        </w:rPr>
-        <w:t>concepts</w:t>
-      </w:r>
-      <w:proofErr w:type="spellEnd"/>
-      <w:r>
-        <w:rPr>
-          <w:lang w:val="nl-NL"/>
-        </w:rPr>
-        <w:t xml:space="preserve"> zetten:</w:t>
-      </w:r>
-    </w:p>
-    <w:p>
-      <w:pPr>
-        <w:rPr>
-          <w:lang w:val="nl-NL"/>
-        </w:rPr>
-      </w:pPr>
-      <w:r>
-        <w:rPr>
-          <w:lang w:val="nl-NL"/>
-        </w:rPr>
         <w:t xml:space="preserve"> </w:t>
       </w:r>
-    </w:p>
-    <w:p>
-      <w:pPr>
-        <w:rPr>
-          <w:lang w:val="nl-NL"/>
-        </w:rPr>
-      </w:pPr>
-      <w:r>
-        <w:rPr>
-          <w:lang w:val="nl-NL"/>
-        </w:rPr>
-        <w:t>Precieze tijd-statistieken van alle processtappen,</w:t>
-      </w:r>
-    </w:p>
-    <w:p>
-      <w:pPr>
-        <w:rPr>
-          <w:lang w:val="nl-NL"/>
-        </w:rPr>
-      </w:pPr>
-      <w:r>
-        <w:rPr>
-          <w:lang w:val="nl-NL"/>
-        </w:rPr>
-        <w:t>zodat je precies weet in welk stukje van het proces</w:t>
-      </w:r>
-    </w:p>
-    <w:p>
-      <w:pPr>
-        <w:rPr>
-          <w:lang w:val="nl-NL"/>
-        </w:rPr>
-      </w:pPr>
-      <w:r>
-        <w:rPr>
-          <w:lang w:val="nl-NL"/>
-        </w:rPr>
-        <w:t>de bottleneck zit, niet alleen gewoon dat het proces</w:t>
-      </w:r>
-    </w:p>
-    <w:p>
-      <w:pPr>
-        <w:rPr>
-          <w:lang w:val="nl-NL"/>
-        </w:rPr>
-      </w:pPr>
-      <w:r>
-        <w:rPr>
-          <w:lang w:val="nl-NL"/>
-        </w:rPr>
-        <w:t>lang duurt. Dan weet je ook waar het aan ligt,</w:t>
-      </w:r>
-    </w:p>
-    <w:p>
-      <w:proofErr w:type="spellStart"/>
-      <w:r>
-        <w:t>anders</w:t>
-      </w:r>
-      <w:proofErr w:type="spellEnd"/>
-      <w:r>
-        <w:t xml:space="preserve"> is het </w:t>
-      </w:r>
-      <w:proofErr w:type="spellStart"/>
-      <w:r>
-        <w:t>gissen</w:t>
-      </w:r>
-      <w:proofErr w:type="spellEnd"/>
-      <w:r>
-        <w:t>.</w:t>
+      <w:r>
+        <w:t>anders is het gissen.</w:t>
       </w:r>
     </w:p>
     <w:p>
@@ -294,18 +215,21 @@
       <w:r>
         <w:t>It seems, that when you have active command references</w:t>
       </w:r>
-    </w:p>
-    <w:p>
+      <w:r>
+        <w:t xml:space="preserve"> </w:t>
+      </w:r>
       <w:r>
         <w:t>inside different active parent commands, you get a problem.</w:t>
       </w:r>
-    </w:p>
-    <w:p>
+      <w:r>
+        <w:t xml:space="preserve"> </w:t>
+      </w:r>
       <w:r>
         <w:t>Multiple parent commands need to wait on the referenced</w:t>
       </w:r>
-    </w:p>
-    <w:p>
+      <w:r>
+        <w:t xml:space="preserve"> </w:t>
+      </w:r>
       <w:r>
         <w:t>command object to finish.</w:t>
       </w:r>
@@ -398,7 +322,19 @@
         <w:rPr>
           <w:lang w:val="nl-NL"/>
         </w:rPr>
-        <w:t>Start &amp; Stop ,</w:t>
+        <w:t>Start &amp; Stop</w:t>
+      </w:r>
+      <w:r>
+        <w:rPr>
+          <w:lang w:val="nl-NL"/>
+        </w:rPr>
+        <w:tab/>
+      </w:r>
+      <w:r>
+        <w:rPr>
+          <w:lang w:val="nl-NL"/>
+        </w:rPr>
+        <w:t>,</w:t>
       </w:r>
     </w:p>
     <w:p>
@@ -473,15 +409,7 @@
     <w:p/>
     <w:p>
       <w:r>
-        <w:t xml:space="preserve">For instance: the rule ‘sub-commands are never referenced’, may be changed to being able to reference sub-commands after all, but never to be able to execute a sub-command through a reference, even if the reference is active. But this change of rules is just an example. It might prove not to be </w:t>
-      </w:r>
-      <w:proofErr w:type="spellStart"/>
-      <w:r>
-        <w:t>practicle</w:t>
-      </w:r>
-      <w:proofErr w:type="spellEnd"/>
-      <w:r>
-        <w:t xml:space="preserve"> after all.</w:t>
+        <w:t>For instance: the rule ‘sub-commands are never referenced’, may be changed to being able to reference sub-commands after all, but never to be able to execute a sub-command through a reference, even if the reference is active. But this change of rules is just an example. It might prove not to be practicle after all.</w:t>
       </w:r>
     </w:p>
     <w:p>
@@ -529,13 +457,8 @@
     </w:p>
     <w:p>
       <w:r>
-        <w:t xml:space="preserve">&gt;&gt;  fast </w:t>
-      </w:r>
-      <w:proofErr w:type="spellStart"/>
-      <w:r>
-        <w:t>foreward</w:t>
-      </w:r>
-      <w:proofErr w:type="spellEnd"/>
+        <w:t>&gt;&gt;  fast foreward</w:t>
+      </w:r>
     </w:p>
     <w:p>
       <w:r>
@@ -551,7 +474,13 @@
     <w:p/>
     <w:p>
       <w:r>
-        <w:t>Command,</w:t>
+        <w:t>Command</w:t>
+      </w:r>
+      <w:r>
+        <w:t>s</w:t>
+      </w:r>
+      <w:r>
+        <w:t>,</w:t>
       </w:r>
     </w:p>
     <w:p>
@@ -581,15 +510,7 @@
     </w:p>
     <w:p>
       <w:r>
-        <w:t xml:space="preserve">&gt;|  skip </w:t>
-      </w:r>
-      <w:proofErr w:type="spellStart"/>
-      <w:r>
-        <w:t>foreward</w:t>
-      </w:r>
-      <w:proofErr w:type="spellEnd"/>
-      <w:r>
-        <w:t>.</w:t>
+        <w:t>&gt;|  skip foreward.</w:t>
       </w:r>
     </w:p>
     <w:p>
@@ -599,18 +520,8 @@
     </w:p>
     <w:p>
       <w:r>
-        <w:t xml:space="preserve"> </w:t>
-      </w:r>
-    </w:p>
-    <w:p>
-      <w:r>
-        <w:t xml:space="preserve">&gt;&gt; </w:t>
-      </w:r>
-      <w:proofErr w:type="spellStart"/>
-      <w:r>
-        <w:t>foreward</w:t>
-      </w:r>
-      <w:proofErr w:type="spellEnd"/>
+        <w:t>&gt;&gt; foreward</w:t>
+      </w:r>
     </w:p>
     <w:p>
       <w:r>
@@ -822,7 +733,7 @@
     <w:p/>
     <w:p>
       <w:pPr>
-        <w:pStyle w:val="Heading1"/>
+        <w:pStyle w:val="Kop1"/>
       </w:pPr>
       <w:r>
         <w:t>From the original Symbol documentation</w:t>
@@ -830,7 +741,7 @@
     </w:p>
     <w:p>
       <w:pPr>
-        <w:pStyle w:val="Heading2"/>
+        <w:pStyle w:val="Kop2"/>
       </w:pPr>
       <w:r>
         <w:t>Introduction, Procedures</w:t>
@@ -1618,13 +1529,8 @@
       </w:pPr>
     </w:p>
     <w:p>
-      <w:proofErr w:type="spellStart"/>
-      <w:r>
-        <w:t>Justs</w:t>
-      </w:r>
-      <w:proofErr w:type="spellEnd"/>
-      <w:r>
-        <w:t xml:space="preserve"> like with the kitchen example: you don’t necessarily need to see the details of the procedure in order to understand what the effect </w:t>
+      <w:r>
+        <w:t xml:space="preserve">Justs like with the kitchen example: you don’t necessarily need to see the details of the procedure in order to understand what the effect </w:t>
       </w:r>
       <w:r>
         <w:rPr>
@@ -1753,7 +1659,7 @@
     </w:p>
     <w:p>
       <w:pPr>
-        <w:pStyle w:val="Heading2"/>
+        <w:pStyle w:val="Kop2"/>
       </w:pPr>
       <w:r>
         <w:t>Procedure Basics</w:t>
@@ -1800,7 +1706,7 @@
     </w:p>
     <w:p>
       <w:pPr>
-        <w:pStyle w:val="Heading3"/>
+        <w:pStyle w:val="Kop3"/>
       </w:pPr>
       <w:r>
         <w:t>Notation Elements</w:t>
@@ -1900,15 +1806,7 @@
     </w:p>
     <w:p>
       <w:r>
-        <w:t xml:space="preserve">The square is the usual symbol for a procedure. The diamond is a special symbol, as I will show </w:t>
-      </w:r>
-      <w:proofErr w:type="spellStart"/>
-      <w:r>
-        <w:t>lateron</w:t>
-      </w:r>
-      <w:proofErr w:type="spellEnd"/>
-      <w:r>
-        <w:t>.</w:t>
+        <w:t>The square is the usual symbol for a procedure. The diamond is a special symbol, as I will show lateron.</w:t>
       </w:r>
     </w:p>
     <w:p>
@@ -2095,7 +1993,7 @@
     </w:p>
     <w:p>
       <w:pPr>
-        <w:pStyle w:val="Heading3"/>
+        <w:pStyle w:val="Kop3"/>
       </w:pPr>
       <w:r>
         <w:t>Procedures</w:t>
@@ -2257,7 +2155,7 @@
     </w:p>
     <w:p>
       <w:pPr>
-        <w:pStyle w:val="Heading3"/>
+        <w:pStyle w:val="Kop3"/>
       </w:pPr>
       <w:r>
         <w:t>Procedure Call</w:t>
@@ -2604,7 +2502,7 @@
     </w:p>
     <w:p>
       <w:pPr>
-        <w:pStyle w:val="Heading3"/>
+        <w:pStyle w:val="Kop3"/>
       </w:pPr>
       <w:r>
         <w:t>Procedure Reference</w:t>
@@ -2962,7 +2860,7 @@
     </w:p>
     <w:p>
       <w:pPr>
-        <w:pStyle w:val="Heading3"/>
+        <w:pStyle w:val="Kop3"/>
       </w:pPr>
       <w:r>
         <w:t>Procedure Clause</w:t>
@@ -3316,15 +3214,7 @@
     </w:p>
     <w:p>
       <w:r>
-        <w:t xml:space="preserve">A </w:t>
-      </w:r>
-      <w:proofErr w:type="spellStart"/>
-      <w:r>
-        <w:t>splineless</w:t>
-      </w:r>
-      <w:proofErr w:type="spellEnd"/>
-      <w:r>
-        <w:t xml:space="preserve"> diamond is also called an </w:t>
+        <w:t xml:space="preserve">A splineless diamond is also called an </w:t>
       </w:r>
       <w:r>
         <w:rPr>
@@ -3334,15 +3224,7 @@
         <w:t>active clause</w:t>
       </w:r>
       <w:r>
-        <w:t xml:space="preserve">, while a </w:t>
-      </w:r>
-      <w:proofErr w:type="spellStart"/>
-      <w:r>
-        <w:t>splineless</w:t>
-      </w:r>
-      <w:proofErr w:type="spellEnd"/>
-      <w:r>
-        <w:t xml:space="preserve"> square is also called an </w:t>
+        <w:t xml:space="preserve">, while a splineless square is also called an </w:t>
       </w:r>
       <w:r>
         <w:rPr>
@@ -3357,7 +3239,7 @@
     </w:p>
     <w:p>
       <w:pPr>
-        <w:pStyle w:val="Heading3"/>
+        <w:pStyle w:val="Kop3"/>
       </w:pPr>
       <w:r>
         <w:t>Procedure Contents</w:t>
@@ -3606,20 +3488,12 @@
     </w:p>
     <w:p>
       <w:r>
-        <w:t xml:space="preserve">Squares inside procedures are </w:t>
-      </w:r>
-      <w:proofErr w:type="spellStart"/>
-      <w:r>
-        <w:t>non executing</w:t>
-      </w:r>
-      <w:proofErr w:type="spellEnd"/>
-      <w:r>
-        <w:t xml:space="preserve"> clauses or procedure references. Diamonds inside procedures are executing clauses or procedure calls.</w:t>
-      </w:r>
-    </w:p>
-    <w:p>
-      <w:pPr>
-        <w:pStyle w:val="Heading3"/>
+        <w:t>Squares inside procedures are non executing clauses or procedure references. Diamonds inside procedures are executing clauses or procedure calls.</w:t>
+      </w:r>
+    </w:p>
+    <w:p>
+      <w:pPr>
+        <w:pStyle w:val="Kop3"/>
       </w:pPr>
       <w:r>
         <w:t>Procedure Versus Type</w:t>
@@ -3712,7 +3586,7 @@
     </w:p>
     <w:p>
       <w:pPr>
-        <w:pStyle w:val="Heading3"/>
+        <w:pStyle w:val="Kop3"/>
       </w:pPr>
       <w:r>
         <w:t>Required and Optional Parameters</w:t>
@@ -3765,7 +3639,7 @@
     </w:p>
     <w:p>
       <w:pPr>
-        <w:pStyle w:val="Heading2"/>
+        <w:pStyle w:val="Kop2"/>
       </w:pPr>
       <w:r>
         <w:t>Executions &amp; Parameters</w:t>
@@ -3778,7 +3652,7 @@
     </w:p>
     <w:p>
       <w:pPr>
-        <w:pStyle w:val="Heading3"/>
+        <w:pStyle w:val="Kop3"/>
       </w:pPr>
       <w:r>
         <w:t>Terms</w:t>
@@ -3964,7 +3838,7 @@
     </w:p>
     <w:p>
       <w:pPr>
-        <w:pStyle w:val="Heading4"/>
+        <w:pStyle w:val="Kop4"/>
       </w:pPr>
       <w:r>
         <w:t>Reference</w:t>
@@ -4081,7 +3955,7 @@
     </w:p>
     <w:p>
       <w:pPr>
-        <w:pStyle w:val="Heading4"/>
+        <w:pStyle w:val="Kop4"/>
       </w:pPr>
       <w:r>
         <w:t>Call</w:t>
@@ -4188,7 +4062,7 @@
     </w:p>
     <w:p>
       <w:pPr>
-        <w:pStyle w:val="Heading4"/>
+        <w:pStyle w:val="Kop4"/>
       </w:pPr>
       <w:r>
         <w:t>Definition</w:t>
@@ -4275,7 +4149,7 @@
     </w:p>
     <w:p>
       <w:pPr>
-        <w:pStyle w:val="Heading4"/>
+        <w:pStyle w:val="Kop4"/>
       </w:pPr>
       <w:r>
         <w:t>Clause</w:t>
@@ -4520,7 +4394,7 @@
     </w:p>
     <w:p>
       <w:pPr>
-        <w:pStyle w:val="Heading4"/>
+        <w:pStyle w:val="Kop4"/>
       </w:pPr>
       <w:r>
         <w:t>Active and Inactive</w:t>
@@ -4533,7 +4407,7 @@
     </w:p>
     <w:p>
       <w:pPr>
-        <w:pStyle w:val="Heading4"/>
+        <w:pStyle w:val="Kop4"/>
       </w:pPr>
       <w:r>
         <w:t>Active Clause</w:t>
@@ -4702,7 +4576,7 @@
     </w:p>
     <w:p>
       <w:pPr>
-        <w:pStyle w:val="Heading4"/>
+        <w:pStyle w:val="Kop4"/>
       </w:pPr>
       <w:r>
         <w:t>Inactive Clause</w:t>
@@ -4879,7 +4753,7 @@
     </w:p>
     <w:p>
       <w:pPr>
-        <w:pStyle w:val="Heading4"/>
+        <w:pStyle w:val="Kop4"/>
       </w:pPr>
       <w:r>
         <w:t>Sub Clause</w:t>
@@ -4966,7 +4840,7 @@
     </w:p>
     <w:p>
       <w:pPr>
-        <w:pStyle w:val="Heading4"/>
+        <w:pStyle w:val="Kop4"/>
       </w:pPr>
       <w:r>
         <w:t>Sub Procedure</w:t>
@@ -5117,7 +4991,7 @@
     </w:p>
     <w:p>
       <w:pPr>
-        <w:pStyle w:val="Heading4"/>
+        <w:pStyle w:val="Kop4"/>
       </w:pPr>
       <w:r>
         <w:t>Executor and Execution</w:t>
@@ -5152,7 +5026,7 @@
     <w:p/>
     <w:p>
       <w:pPr>
-        <w:pStyle w:val="Heading3"/>
+        <w:pStyle w:val="Kop3"/>
       </w:pPr>
       <w:r>
         <w:t>Execution Basics</w:t>
@@ -5174,23 +5048,7 @@
     </w:p>
     <w:p>
       <w:r>
-        <w:t>This section covers some basic execution situations. Each situation has certain implications. Usually the implications are quite &lt;</w:t>
-      </w:r>
-      <w:proofErr w:type="spellStart"/>
-      <w:r>
-        <w:t>voor</w:t>
-      </w:r>
-      <w:proofErr w:type="spellEnd"/>
-      <w:r>
-        <w:t xml:space="preserve"> de hand </w:t>
-      </w:r>
-      <w:proofErr w:type="spellStart"/>
-      <w:r>
-        <w:t>liggend</w:t>
-      </w:r>
-      <w:proofErr w:type="spellEnd"/>
-      <w:r>
-        <w:t>&gt;, but noteworthy nevertheless.</w:t>
+        <w:t>This section covers some basic execution situations. Each situation has certain implications. Usually the implications are quite &lt;voor de hand liggend&gt;, but noteworthy nevertheless.</w:t>
       </w:r>
     </w:p>
     <w:p>
@@ -5209,7 +5067,7 @@
     </w:p>
     <w:p>
       <w:pPr>
-        <w:pStyle w:val="Heading4"/>
+        <w:pStyle w:val="Kop4"/>
       </w:pPr>
       <w:r>
         <w:t>Squares and Diamonds</w:t>
@@ -5368,7 +5226,7 @@
     </w:p>
     <w:p>
       <w:pPr>
-        <w:pStyle w:val="Heading4"/>
+        <w:pStyle w:val="Kop4"/>
       </w:pPr>
       <w:r>
         <w:t>Diamonds Execute When Direct Parent Executes</w:t>
@@ -5685,7 +5543,7 @@
     </w:p>
     <w:p>
       <w:pPr>
-        <w:pStyle w:val="Heading4"/>
+        <w:pStyle w:val="Kop4"/>
       </w:pPr>
       <w:r>
         <w:t>Diamonds Can only be Directly Inside a Procedure Symbol, Diamonds Can’t be Directly Inside an Object Symbol</w:t>
@@ -5767,7 +5625,7 @@
     </w:p>
     <w:p>
       <w:pPr>
-        <w:pStyle w:val="Heading4"/>
+        <w:pStyle w:val="Kop4"/>
       </w:pPr>
       <w:r>
         <w:t>You Can Only Access Members of a Diamond</w:t>
@@ -5775,15 +5633,7 @@
     </w:p>
     <w:p>
       <w:r>
-        <w:t xml:space="preserve">You can (usually) only access members of a diamond, because a square is never created, just like you can’t access members of a </w:t>
-      </w:r>
-      <w:proofErr w:type="spellStart"/>
-      <w:r>
-        <w:t>non created</w:t>
-      </w:r>
-      <w:proofErr w:type="spellEnd"/>
-      <w:r>
-        <w:t xml:space="preserve"> object.</w:t>
+        <w:t>You can (usually) only access members of a diamond, because a square is never created, just like you can’t access members of a non created object.</w:t>
       </w:r>
     </w:p>
     <w:p>
@@ -5914,7 +5764,7 @@
     </w:p>
     <w:p>
       <w:pPr>
-        <w:pStyle w:val="Heading4"/>
+        <w:pStyle w:val="Kop4"/>
       </w:pPr>
       <w:r>
         <w:t>You can Only Access Members of a Diamond, while the Diamond is executing</w:t>
@@ -5937,7 +5787,7 @@
     </w:p>
     <w:p>
       <w:pPr>
-        <w:pStyle w:val="Heading4"/>
+        <w:pStyle w:val="Kop4"/>
       </w:pPr>
       <w:r>
         <w:t>The Diamond Executor Can Access Members Only Just before and Just After the Execution</w:t>
@@ -5976,7 +5826,7 @@
     </w:p>
     <w:p>
       <w:pPr>
-        <w:pStyle w:val="Heading4"/>
+        <w:pStyle w:val="Kop4"/>
       </w:pPr>
       <w:r>
         <w:t>Accessing a Diamond Member During a Call</w:t>
@@ -6196,7 +6046,7 @@
     </w:p>
     <w:p>
       <w:pPr>
-        <w:pStyle w:val="Heading4"/>
+        <w:pStyle w:val="Kop4"/>
       </w:pPr>
       <w:r>
         <w:t>Passing an object reference to a procedure</w:t>
@@ -6301,7 +6151,7 @@
     </w:p>
     <w:p>
       <w:pPr>
-        <w:pStyle w:val="Heading4"/>
+        <w:pStyle w:val="Kop4"/>
       </w:pPr>
       <w:r>
         <w:t>Procedure can set object reference itself too</w:t>
@@ -6319,15 +6169,7 @@
     </w:p>
     <w:p>
       <w:r>
-        <w:t xml:space="preserve">So lines going out of a diamond aren’t </w:t>
-      </w:r>
-      <w:proofErr w:type="spellStart"/>
-      <w:r>
-        <w:t>neccesarily</w:t>
-      </w:r>
-      <w:proofErr w:type="spellEnd"/>
-      <w:r>
-        <w:t xml:space="preserve"> lines set by the caller.</w:t>
+        <w:t>So lines going out of a diamond aren’t neccesarily lines set by the caller.</w:t>
       </w:r>
     </w:p>
     <w:p>
@@ -6367,7 +6209,7 @@
     </w:p>
     <w:p>
       <w:pPr>
-        <w:pStyle w:val="Heading4"/>
+        <w:pStyle w:val="Kop4"/>
       </w:pPr>
       <w:r>
         <w:t>Clause Access</w:t>
@@ -6488,7 +6330,7 @@
     </w:p>
     <w:p>
       <w:pPr>
-        <w:pStyle w:val="Heading4"/>
+        <w:pStyle w:val="Kop4"/>
       </w:pPr>
       <w:r>
         <w:t>Passing a procedure reference</w:t>
@@ -6496,15 +6338,7 @@
     </w:p>
     <w:p>
       <w:r>
-        <w:t xml:space="preserve">When you pass a procedure </w:t>
-      </w:r>
-      <w:proofErr w:type="spellStart"/>
-      <w:r>
-        <w:t>referece</w:t>
-      </w:r>
-      <w:proofErr w:type="spellEnd"/>
-      <w:r>
-        <w:t xml:space="preserve"> to a child procedure:</w:t>
+        <w:t>When you pass a procedure referece to a child procedure:</w:t>
       </w:r>
     </w:p>
     <w:p/>
@@ -6578,7 +6412,7 @@
     </w:p>
     <w:p>
       <w:pPr>
-        <w:pStyle w:val="Heading4"/>
+        <w:pStyle w:val="Kop4"/>
       </w:pPr>
       <w:r>
         <w:t>The If example</w:t>
@@ -6696,7 +6530,7 @@
     </w:p>
     <w:p>
       <w:pPr>
-        <w:pStyle w:val="Heading4"/>
+        <w:pStyle w:val="Kop4"/>
       </w:pPr>
       <w:r>
         <w:t>Brainstorm</w:t>
@@ -6711,23 +6545,7 @@
         <w:jc w:val="both"/>
       </w:pPr>
       <w:r>
-        <w:t xml:space="preserve">Simple </w:t>
-      </w:r>
-      <w:proofErr w:type="spellStart"/>
-      <w:r>
-        <w:t>voor</w:t>
-      </w:r>
-      <w:proofErr w:type="spellEnd"/>
-      <w:r>
-        <w:t xml:space="preserve"> de hand </w:t>
-      </w:r>
-      <w:proofErr w:type="spellStart"/>
-      <w:r>
-        <w:t>liggende</w:t>
-      </w:r>
-      <w:proofErr w:type="spellEnd"/>
-      <w:r>
-        <w:t xml:space="preserve"> issues regarding execution &lt;Which precisely?&gt;</w:t>
+        <w:t>Simple voor de hand liggende issues regarding execution &lt;Which precisely?&gt;</w:t>
       </w:r>
     </w:p>
     <w:p>
@@ -6796,68 +6614,10 @@
         <w:rPr>
           <w:lang w:val="nl-NL"/>
         </w:rPr>
-        <w:t xml:space="preserve">&lt; Maar lijkt een </w:t>
-      </w:r>
-      <w:proofErr w:type="spellStart"/>
-      <w:r>
-        <w:rPr>
-          <w:lang w:val="nl-NL"/>
-        </w:rPr>
-        <w:t>Execution</w:t>
-      </w:r>
-      <w:proofErr w:type="spellEnd"/>
-      <w:r>
-        <w:rPr>
-          <w:lang w:val="nl-NL"/>
-        </w:rPr>
-        <w:t xml:space="preserve"> basics. </w:t>
-      </w:r>
-      <w:proofErr w:type="spellStart"/>
-      <w:r>
-        <w:rPr>
-          <w:lang w:val="nl-NL"/>
-        </w:rPr>
-        <w:t>Hmmm</w:t>
-      </w:r>
-      <w:proofErr w:type="spellEnd"/>
-      <w:r>
-        <w:rPr>
-          <w:lang w:val="nl-NL"/>
-        </w:rPr>
-        <w:t xml:space="preserve">… de term </w:t>
-      </w:r>
-      <w:proofErr w:type="spellStart"/>
-      <w:r>
-        <w:rPr>
-          <w:lang w:val="nl-NL"/>
-        </w:rPr>
-        <w:t>Execution</w:t>
-      </w:r>
-      <w:proofErr w:type="spellEnd"/>
-      <w:r>
-        <w:rPr>
-          <w:lang w:val="nl-NL"/>
-        </w:rPr>
-        <w:t xml:space="preserve"> Basics is niet goed genoeg dan. </w:t>
-      </w:r>
-      <w:r>
-        <w:t xml:space="preserve">De term basics is </w:t>
-      </w:r>
-      <w:proofErr w:type="spellStart"/>
-      <w:r>
-        <w:t>niet</w:t>
-      </w:r>
-      <w:proofErr w:type="spellEnd"/>
-      <w:r>
-        <w:t xml:space="preserve"> </w:t>
-      </w:r>
-      <w:proofErr w:type="spellStart"/>
-      <w:r>
-        <w:t>goed</w:t>
-      </w:r>
-      <w:proofErr w:type="spellEnd"/>
-      <w:r>
-        <w:t>. Execution Facts… nah.&gt;</w:t>
+        <w:t xml:space="preserve">&lt; Maar lijkt een Execution basics. Hmmm… de term Execution Basics is niet goed genoeg dan. </w:t>
+      </w:r>
+      <w:r>
+        <w:t>De term basics is niet goed. Execution Facts… nah.&gt;</w:t>
       </w:r>
     </w:p>
     <w:p>
@@ -6875,47 +6635,19 @@
         <w:rPr>
           <w:lang w:val="nl-NL"/>
         </w:rPr>
-        <w:t xml:space="preserve">Wanneer wordt een </w:t>
-      </w:r>
-      <w:proofErr w:type="spellStart"/>
-      <w:r>
+        <w:t>Wanneer wordt een diamond meerdere keren geexecute?</w:t>
+      </w:r>
+    </w:p>
+    <w:p>
+      <w:pPr>
         <w:rPr>
           <w:lang w:val="nl-NL"/>
         </w:rPr>
-        <w:t>diamond</w:t>
-      </w:r>
-      <w:proofErr w:type="spellEnd"/>
-      <w:r>
-        <w:rPr>
-          <w:lang w:val="nl-NL"/>
-        </w:rPr>
-        <w:t xml:space="preserve"> meerdere keren </w:t>
-      </w:r>
-      <w:proofErr w:type="spellStart"/>
-      <w:r>
-        <w:rPr>
-          <w:lang w:val="nl-NL"/>
-        </w:rPr>
-        <w:t>geexecute</w:t>
-      </w:r>
-      <w:proofErr w:type="spellEnd"/>
-      <w:r>
-        <w:rPr>
-          <w:lang w:val="nl-NL"/>
-        </w:rPr>
-        <w:t>?</w:t>
-      </w:r>
-    </w:p>
-    <w:p>
-      <w:pPr>
-        <w:rPr>
-          <w:lang w:val="nl-NL"/>
-        </w:rPr>
-      </w:pPr>
-    </w:p>
-    <w:p>
-      <w:pPr>
-        <w:pStyle w:val="Heading5"/>
+      </w:pPr>
+    </w:p>
+    <w:p>
+      <w:pPr>
+        <w:pStyle w:val="Kop5"/>
       </w:pPr>
       <w:r>
         <w:t>1</w:t>
@@ -6962,7 +6694,7 @@
     </w:p>
     <w:p>
       <w:pPr>
-        <w:pStyle w:val="Heading5"/>
+        <w:pStyle w:val="Kop5"/>
       </w:pPr>
       <w:r>
         <w:t>2</w:t>
@@ -6983,7 +6715,7 @@
     </w:p>
     <w:p>
       <w:pPr>
-        <w:pStyle w:val="Heading5"/>
+        <w:pStyle w:val="Kop5"/>
       </w:pPr>
       <w:r>
         <w:t>3</w:t>
@@ -7076,7 +6808,7 @@
     </w:p>
     <w:p>
       <w:pPr>
-        <w:pStyle w:val="Heading5"/>
+        <w:pStyle w:val="Kop5"/>
       </w:pPr>
       <w:r>
         <w:t>4</w:t>
@@ -7115,7 +6847,7 @@
     </w:p>
     <w:p>
       <w:pPr>
-        <w:pStyle w:val="Heading5"/>
+        <w:pStyle w:val="Kop5"/>
       </w:pPr>
       <w:r>
         <w:t>5</w:t>
@@ -7196,21 +6928,7 @@
         <w:rPr>
           <w:color w:val="00CCFF"/>
         </w:rPr>
-        <w:t xml:space="preserve">A procedure symbol can </w:t>
-      </w:r>
-      <w:proofErr w:type="spellStart"/>
-      <w:r>
-        <w:rPr>
-          <w:color w:val="00CCFF"/>
-        </w:rPr>
-        <w:t>ony</w:t>
-      </w:r>
-      <w:proofErr w:type="spellEnd"/>
-      <w:r>
-        <w:rPr>
-          <w:color w:val="00CCFF"/>
-        </w:rPr>
-        <w:t xml:space="preserve"> have a call line if it’s directly inside another procedure. Usually the call line first exits the procedure that contains the call. In other words: a call line usually directly exits a square.</w:t>
+        <w:t>A procedure symbol can ony have a call line if it’s directly inside another procedure. Usually the call line first exits the procedure that contains the call. In other words: a call line usually directly exits a square.</w:t>
       </w:r>
     </w:p>
     <w:p>
@@ -7491,7 +7209,7 @@
     </w:p>
     <w:p>
       <w:pPr>
-        <w:pStyle w:val="Heading3"/>
+        <w:pStyle w:val="Kop3"/>
       </w:pPr>
       <w:r>
         <w:t>Argument Access</w:t>
@@ -7499,7 +7217,7 @@
     </w:p>
     <w:p>
       <w:pPr>
-        <w:pStyle w:val="Heading4"/>
+        <w:pStyle w:val="Kop4"/>
       </w:pPr>
       <w:r>
         <w:t>Prolog and Epilog</w:t>
@@ -7542,13 +7260,13 @@
     </w:p>
     <w:p>
       <w:pPr>
-        <w:pStyle w:val="Heading4"/>
+        <w:pStyle w:val="Kop4"/>
       </w:pPr>
       <w:r>
         <w:t xml:space="preserve">Argument Assignment Requires </w:t>
       </w:r>
-      <w:smartTag w:uri="urn:schemas-microsoft-com:office:smarttags" w:element="place">
-        <w:smartTag w:uri="urn:schemas-microsoft-com:office:smarttags" w:element="City">
+      <w:smartTag w:uri="urn:schemas-microsoft-com:office:smarttags" w:element="City">
+        <w:smartTag w:uri="urn:schemas-microsoft-com:office:smarttags" w:element="place">
           <w:r>
             <w:t>Reading</w:t>
           </w:r>
@@ -7786,7 +7504,7 @@
     </w:p>
     <w:p>
       <w:pPr>
-        <w:pStyle w:val="Heading4"/>
+        <w:pStyle w:val="Kop4"/>
       </w:pPr>
       <w:r>
         <w:t>Writing Arguments</w:t>
@@ -7849,7 +7567,7 @@
     </w:p>
     <w:p>
       <w:pPr>
-        <w:pStyle w:val="Heading3"/>
+        <w:pStyle w:val="Kop3"/>
       </w:pPr>
       <w:r>
         <w:t>Create Argument and Call Argument’s Members</w:t>
@@ -8171,15 +7889,7 @@
     </w:p>
     <w:p>
       <w:r>
-        <w:t xml:space="preserve">The creation will still be visible, but you’ve excluded the line, without </w:t>
-      </w:r>
-      <w:proofErr w:type="spellStart"/>
-      <w:r>
-        <w:t>loosing</w:t>
-      </w:r>
-      <w:proofErr w:type="spellEnd"/>
-      <w:r>
-        <w:t xml:space="preserve"> the information that it’s really an external object. </w:t>
+        <w:t xml:space="preserve">The creation will still be visible, but you’ve excluded the line, without loosing the information that it’s really an external object. </w:t>
       </w:r>
     </w:p>
     <w:p>
@@ -8188,13 +7898,8 @@
       </w:pPr>
     </w:p>
     <w:p>
-      <w:proofErr w:type="spellStart"/>
-      <w:r>
-        <w:t>Ofcourse</w:t>
-      </w:r>
-      <w:proofErr w:type="spellEnd"/>
-      <w:r>
-        <w:t xml:space="preserve"> you don’t have to show the implicit creation.</w:t>
+      <w:r>
+        <w:t>Ofcourse you don’t have to show the implicit creation.</w:t>
       </w:r>
     </w:p>
     <w:p>
@@ -8297,7 +8002,7 @@
     </w:p>
     <w:p>
       <w:pPr>
-        <w:pStyle w:val="Heading3"/>
+        <w:pStyle w:val="Kop3"/>
       </w:pPr>
       <w:r>
         <w:t>Created Arguments</w:t>
@@ -8330,7 +8035,7 @@
     </w:p>
     <w:p>
       <w:pPr>
-        <w:pStyle w:val="Heading3"/>
+        <w:pStyle w:val="Kop3"/>
       </w:pPr>
       <w:r>
         <w:t>Do It with a Parameter’s Members</w:t>
@@ -8407,7 +8112,7 @@
     </w:p>
     <w:p>
       <w:pPr>
-        <w:pStyle w:val="Heading3"/>
+        <w:pStyle w:val="Kop3"/>
       </w:pPr>
       <w:r>
         <w:t>Brainstorm</w:t>
@@ -8415,7 +8120,7 @@
     </w:p>
     <w:p>
       <w:pPr>
-        <w:pStyle w:val="Heading4"/>
+        <w:pStyle w:val="Kop4"/>
       </w:pPr>
       <w:r>
         <w:t>Summary of Old Subdivision</w:t>
@@ -8501,8 +8206,8 @@
         </w:numPr>
         <w:jc w:val="both"/>
       </w:pPr>
-      <w:smartTag w:uri="urn:schemas-microsoft-com:office:smarttags" w:element="place">
-        <w:smartTag w:uri="urn:schemas-microsoft-com:office:smarttags" w:element="City">
+      <w:smartTag w:uri="urn:schemas-microsoft-com:office:smarttags" w:element="City">
+        <w:smartTag w:uri="urn:schemas-microsoft-com:office:smarttags" w:element="place">
           <w:r>
             <w:t>Reading</w:t>
           </w:r>
@@ -8801,35 +8506,7 @@
         <w:rPr>
           <w:lang w:val="nl-NL"/>
         </w:rPr>
-        <w:t xml:space="preserve">Wanneer wordt een </w:t>
-      </w:r>
-      <w:proofErr w:type="spellStart"/>
-      <w:r>
-        <w:rPr>
-          <w:lang w:val="nl-NL"/>
-        </w:rPr>
-        <w:t>diamond</w:t>
-      </w:r>
-      <w:proofErr w:type="spellEnd"/>
-      <w:r>
-        <w:rPr>
-          <w:lang w:val="nl-NL"/>
-        </w:rPr>
-        <w:t xml:space="preserve"> meerdere keren </w:t>
-      </w:r>
-      <w:proofErr w:type="spellStart"/>
-      <w:r>
-        <w:rPr>
-          <w:lang w:val="nl-NL"/>
-        </w:rPr>
-        <w:t>geexecute</w:t>
-      </w:r>
-      <w:proofErr w:type="spellEnd"/>
-      <w:r>
-        <w:rPr>
-          <w:lang w:val="nl-NL"/>
-        </w:rPr>
-        <w:t>?</w:t>
+        <w:t>Wanneer wordt een diamond meerdere keren geexecute?</w:t>
       </w:r>
     </w:p>
     <w:p>
@@ -8853,19 +8530,14 @@
         <w:jc w:val="both"/>
       </w:pPr>
       <w:r>
-        <w:t xml:space="preserve">Line of connected diamonds change </w:t>
-      </w:r>
-      <w:proofErr w:type="spellStart"/>
-      <w:r>
-        <w:t>simultaniously</w:t>
-      </w:r>
-      <w:proofErr w:type="spellEnd"/>
+        <w:t>Line of connected diamonds change simultaniously</w:t>
+      </w:r>
     </w:p>
     <w:p/>
     <w:p/>
     <w:p>
       <w:pPr>
-        <w:pStyle w:val="Heading4"/>
+        <w:pStyle w:val="Kop4"/>
       </w:pPr>
       <w:r>
         <w:t>New Subdivision</w:t>
@@ -8940,8 +8612,8 @@
         </w:numPr>
         <w:jc w:val="both"/>
       </w:pPr>
-      <w:smartTag w:uri="urn:schemas-microsoft-com:office:smarttags" w:element="place">
-        <w:smartTag w:uri="urn:schemas-microsoft-com:office:smarttags" w:element="City">
+      <w:smartTag w:uri="urn:schemas-microsoft-com:office:smarttags" w:element="City">
+        <w:smartTag w:uri="urn:schemas-microsoft-com:office:smarttags" w:element="place">
           <w:r>
             <w:t>Reading</w:t>
           </w:r>
@@ -8971,8 +8643,8 @@
         </w:numPr>
         <w:jc w:val="both"/>
       </w:pPr>
-      <w:smartTag w:uri="urn:schemas-microsoft-com:office:smarttags" w:element="place">
-        <w:smartTag w:uri="urn:schemas-microsoft-com:office:smarttags" w:element="City">
+      <w:smartTag w:uri="urn:schemas-microsoft-com:office:smarttags" w:element="City">
+        <w:smartTag w:uri="urn:schemas-microsoft-com:office:smarttags" w:element="place">
           <w:r>
             <w:t>Reading</w:t>
           </w:r>
@@ -9239,35 +8911,7 @@
         <w:rPr>
           <w:lang w:val="nl-NL"/>
         </w:rPr>
-        <w:t xml:space="preserve">Wanneer wordt een </w:t>
-      </w:r>
-      <w:proofErr w:type="spellStart"/>
-      <w:r>
-        <w:rPr>
-          <w:lang w:val="nl-NL"/>
-        </w:rPr>
-        <w:t>diamond</w:t>
-      </w:r>
-      <w:proofErr w:type="spellEnd"/>
-      <w:r>
-        <w:rPr>
-          <w:lang w:val="nl-NL"/>
-        </w:rPr>
-        <w:t xml:space="preserve"> meerdere keren </w:t>
-      </w:r>
-      <w:proofErr w:type="spellStart"/>
-      <w:r>
-        <w:rPr>
-          <w:lang w:val="nl-NL"/>
-        </w:rPr>
-        <w:t>geexecute</w:t>
-      </w:r>
-      <w:proofErr w:type="spellEnd"/>
-      <w:r>
-        <w:rPr>
-          <w:lang w:val="nl-NL"/>
-        </w:rPr>
-        <w:t>?</w:t>
+        <w:t>Wanneer wordt een diamond meerdere keren geexecute?</w:t>
       </w:r>
     </w:p>
     <w:p>
@@ -9278,17 +8922,12 @@
     <w:p/>
     <w:p>
       <w:r>
-        <w:t xml:space="preserve">Line of connected diamonds change </w:t>
-      </w:r>
-      <w:proofErr w:type="spellStart"/>
-      <w:r>
-        <w:t>simultaniously</w:t>
-      </w:r>
-      <w:proofErr w:type="spellEnd"/>
-    </w:p>
-    <w:p>
-      <w:pPr>
-        <w:pStyle w:val="Heading4"/>
+        <w:t>Line of connected diamonds change simultaniously</w:t>
+      </w:r>
+    </w:p>
+    <w:p>
+      <w:pPr>
+        <w:pStyle w:val="Kop4"/>
       </w:pPr>
       <w:r>
         <w:t>New Brainstorm Texts</w:t>
@@ -9308,21 +8947,8 @@
         <w:jc w:val="both"/>
       </w:pPr>
       <w:r>
-        <w:t xml:space="preserve">The terms prolog and epilog, </w:t>
-      </w:r>
-      <w:proofErr w:type="spellStart"/>
-      <w:r>
-        <w:t>prologous</w:t>
-      </w:r>
-      <w:proofErr w:type="spellEnd"/>
-      <w:r>
-        <w:t xml:space="preserve"> and </w:t>
-      </w:r>
-      <w:proofErr w:type="spellStart"/>
-      <w:r>
-        <w:t>epilogous</w:t>
-      </w:r>
-      <w:proofErr w:type="spellEnd"/>
+        <w:t>The terms prolog and epilog, prologous and epilogous</w:t>
+      </w:r>
     </w:p>
     <w:p>
       <w:pPr>
@@ -9362,7 +8988,7 @@
     </w:p>
     <w:p>
       <w:pPr>
-        <w:pStyle w:val="Heading5"/>
+        <w:pStyle w:val="Kop5"/>
       </w:pPr>
       <w:r>
         <w:t>New</w:t>
@@ -9450,7 +9076,7 @@
     </w:p>
     <w:p>
       <w:pPr>
-        <w:pStyle w:val="Heading4"/>
+        <w:pStyle w:val="Kop4"/>
       </w:pPr>
       <w:r>
         <w:t>Argument Access Summary</w:t>
@@ -9458,7 +9084,7 @@
     </w:p>
     <w:p>
       <w:pPr>
-        <w:pStyle w:val="Heading5"/>
+        <w:pStyle w:val="Kop5"/>
       </w:pPr>
       <w:r>
         <w:t>Argument Access</w:t>
@@ -9520,8 +9146,8 @@
         </w:numPr>
         <w:jc w:val="both"/>
       </w:pPr>
-      <w:smartTag w:uri="urn:schemas-microsoft-com:office:smarttags" w:element="place">
-        <w:smartTag w:uri="urn:schemas-microsoft-com:office:smarttags" w:element="City">
+      <w:smartTag w:uri="urn:schemas-microsoft-com:office:smarttags" w:element="City">
+        <w:smartTag w:uri="urn:schemas-microsoft-com:office:smarttags" w:element="place">
           <w:r>
             <w:t>Reading</w:t>
           </w:r>
@@ -9551,8 +9177,8 @@
         </w:numPr>
         <w:jc w:val="both"/>
       </w:pPr>
-      <w:smartTag w:uri="urn:schemas-microsoft-com:office:smarttags" w:element="place">
-        <w:smartTag w:uri="urn:schemas-microsoft-com:office:smarttags" w:element="City">
+      <w:smartTag w:uri="urn:schemas-microsoft-com:office:smarttags" w:element="City">
+        <w:smartTag w:uri="urn:schemas-microsoft-com:office:smarttags" w:element="place">
           <w:r>
             <w:t>Reading</w:t>
           </w:r>
@@ -9614,7 +9240,7 @@
     <w:p/>
     <w:p>
       <w:pPr>
-        <w:pStyle w:val="Heading3"/>
+        <w:pStyle w:val="Kop3"/>
       </w:pPr>
       <w:r>
         <w:t>Other</w:t>
@@ -9647,7 +9273,7 @@
     <w:p/>
     <w:p>
       <w:pPr>
-        <w:pStyle w:val="Heading3"/>
+        <w:pStyle w:val="Kop3"/>
       </w:pPr>
       <w:r>
         <w:t>Procedures to Procedures, Objects to Object</w:t>
@@ -10004,11 +9630,9 @@
         <w:t>However, the picture above is actually again an implicit notation for something else, but I won’t go into detail about that yet.</w:t>
       </w:r>
     </w:p>
-    <w:p/>
-    <w:p/>
-    <w:p>
-      <w:pPr>
-        <w:pStyle w:val="Heading3"/>
+    <w:p>
+      <w:pPr>
+        <w:pStyle w:val="Kop3"/>
       </w:pPr>
       <w:r>
         <w:t>Brainstorm</w:t>
@@ -10019,11 +9643,6 @@
         <w:t>A procedure will probably not get its own symbol anyway. It would just be an object with an execution point.</w:t>
       </w:r>
     </w:p>
-    <w:p/>
-    <w:p/>
-    <w:p/>
-    <w:p/>
-    <w:p/>
     <w:p/>
     <w:p>
       <w:r>
@@ -10297,7 +9916,7 @@
     </w:p>
     <w:p>
       <w:pPr>
-        <w:pStyle w:val="Heading2"/>
+        <w:pStyle w:val="Kop2"/>
       </w:pPr>
       <w:r>
         <w:t>More Ideas</w:t>
@@ -10331,15 +9950,7 @@
     </w:p>
     <w:p>
       <w:r>
-        <w:t xml:space="preserve">many </w:t>
-      </w:r>
-      <w:proofErr w:type="spellStart"/>
-      <w:r>
-        <w:t>many</w:t>
-      </w:r>
-      <w:proofErr w:type="spellEnd"/>
-      <w:r>
-        <w:t xml:space="preserve"> objects... but a lot of times I don't even want those commands.</w:t>
+        <w:t>many many objects... but a lot of times I don't even want those commands.</w:t>
       </w:r>
     </w:p>
     <w:p>
@@ -10365,7 +9976,7 @@
     <w:p/>
     <w:p>
       <w:pPr>
-        <w:pStyle w:val="Heading3"/>
+        <w:pStyle w:val="Kop3"/>
       </w:pPr>
       <w:r>
         <w:t>Procedure Symbol Roles</w:t>
@@ -10827,7 +10438,13 @@
         <w:pStyle w:val="Brainstorm"/>
       </w:pPr>
       <w:r>
-        <w:t>&lt; Not true: a call doesn’t have to directly exit a square if it calls a procedure reference embedded in the same procedure or a clause of the procedure&gt;</w:t>
+        <w:t>&lt; Not true: a call doesn’t have to directly exit a square if it calls a procedure reference embedded in the same procedure or a clause of the procedure</w:t>
+      </w:r>
+      <w:r>
+        <w:t xml:space="preserve"> </w:t>
+      </w:r>
+      <w:r>
+        <w:t>&gt;</w:t>
       </w:r>
     </w:p>
     <w:p>
@@ -10842,7 +10459,7 @@
     </w:p>
     <w:p>
       <w:pPr>
-        <w:pStyle w:val="Heading3"/>
+        <w:pStyle w:val="Kop3"/>
       </w:pPr>
       <w:r>
         <w:t>Reference and Call Targets</w:t>
@@ -11754,35 +11371,7 @@
               <w:rPr>
                 <w:color w:val="00CCFF"/>
               </w:rPr>
-              <w:t xml:space="preserve">A diamond can be executing. Only during the execution of the diamond, lines between its </w:t>
-            </w:r>
-            <w:proofErr w:type="spellStart"/>
-            <w:r>
-              <w:rPr>
-                <w:color w:val="00CCFF"/>
-              </w:rPr>
-              <w:t>non static</w:t>
-            </w:r>
-            <w:proofErr w:type="spellEnd"/>
-            <w:r>
-              <w:rPr>
-                <w:color w:val="00CCFF"/>
-              </w:rPr>
-              <w:t xml:space="preserve"> children can be real. If the diamond isn’t executing, or it’s not a diamond, but a square, lines between the </w:t>
-            </w:r>
-            <w:proofErr w:type="spellStart"/>
-            <w:r>
-              <w:rPr>
-                <w:color w:val="00CCFF"/>
-              </w:rPr>
-              <w:t>non static</w:t>
-            </w:r>
-            <w:proofErr w:type="spellEnd"/>
-            <w:r>
-              <w:rPr>
-                <w:color w:val="00CCFF"/>
-              </w:rPr>
-              <w:t xml:space="preserve"> children are suggestive. Only lines between static members in such cases, can be real.</w:t>
+              <w:t>A diamond can be executing. Only during the execution of the diamond, lines between its non static children can be real. If the diamond isn’t executing, or it’s not a diamond, but a square, lines between the non static children are suggestive. Only lines between static members in such cases, can be real.</w:t>
             </w:r>
           </w:p>
           <w:p>
@@ -11798,10 +11387,28 @@
     </w:tbl>
     <w:p>
       <w:pPr>
-        <w:pStyle w:val="Heading3"/>
-      </w:pPr>
-      <w:r>
-        <w:t>From the original Assignment article group</w:t>
+        <w:pStyle w:val="Kop3"/>
+      </w:pPr>
+      <w:r>
+        <w:t xml:space="preserve">From the </w:t>
+      </w:r>
+      <w:r>
+        <w:t>O</w:t>
+      </w:r>
+      <w:r>
+        <w:t xml:space="preserve">riginal Assignment </w:t>
+      </w:r>
+      <w:r>
+        <w:t>A</w:t>
+      </w:r>
+      <w:r>
+        <w:t xml:space="preserve">rticle </w:t>
+      </w:r>
+      <w:r>
+        <w:t>G</w:t>
+      </w:r>
+      <w:r>
+        <w:t>roup</w:t>
       </w:r>
     </w:p>
     <w:p>
@@ -11833,15 +11440,7 @@
         <w:t>definitions</w:t>
       </w:r>
       <w:r>
-        <w:t xml:space="preserve">. You </w:t>
-      </w:r>
-      <w:proofErr w:type="spellStart"/>
-      <w:r>
-        <w:t>can not</w:t>
-      </w:r>
-      <w:proofErr w:type="spellEnd"/>
-      <w:r>
-        <w:t xml:space="preserve"> assign a command object to a command call. This is due to the special object creation behavior of a call. Command calls can never </w:t>
+        <w:t xml:space="preserve">. You can not assign a command object to a command call. This is due to the special object creation behavior of a call. Command calls can never </w:t>
       </w:r>
       <w:r>
         <w:rPr>
@@ -11882,7 +11481,11 @@
       </w:r>
     </w:p>
     <w:p/>
-    <w:p/>
+    <w:p>
+      <w:r>
+        <w:t>-----</w:t>
+      </w:r>
+    </w:p>
     <w:p/>
     <w:p>
       <w:r>
@@ -11951,6 +11554,11 @@
     </w:p>
     <w:p/>
     <w:p>
+      <w:r>
+        <w:t>-----</w:t>
+      </w:r>
+    </w:p>
+    <w:p>
       <w:pPr>
         <w:pStyle w:val="Spacing"/>
       </w:pPr>
@@ -11967,7 +11575,11 @@
       </w:r>
     </w:p>
     <w:p/>
-    <w:p/>
+    <w:p>
+      <w:r>
+        <w:t>-----</w:t>
+      </w:r>
+    </w:p>
     <w:p/>
     <w:p>
       <w:r>
@@ -12081,6 +11693,11 @@
       </w:r>
     </w:p>
     <w:p/>
+    <w:p>
+      <w:r>
+        <w:t>-----</w:t>
+      </w:r>
+    </w:p>
     <w:p/>
     <w:p>
       <w:r>
@@ -12117,15 +11734,7 @@
         <w:t>definitions</w:t>
       </w:r>
       <w:r>
-        <w:t xml:space="preserve">. You </w:t>
-      </w:r>
-      <w:proofErr w:type="spellStart"/>
-      <w:r>
-        <w:t>can not</w:t>
-      </w:r>
-      <w:proofErr w:type="spellEnd"/>
-      <w:r>
-        <w:t xml:space="preserve"> assign a command object to a command call. This is due to the special object creation behavior of a call. Command calls can never </w:t>
+        <w:t xml:space="preserve">. You can not assign a command object to a command call. This is due to the special object creation behavior of a call. Command calls can never </w:t>
       </w:r>
       <w:r>
         <w:rPr>
@@ -12166,6 +11775,11 @@
       </w:r>
     </w:p>
     <w:p/>
+    <w:p>
+      <w:r>
+        <w:t>-----</w:t>
+      </w:r>
+    </w:p>
     <w:p/>
     <w:p>
       <w:r>
@@ -12173,6 +11787,11 @@
       </w:r>
     </w:p>
     <w:p/>
+    <w:p>
+      <w:r>
+        <w:t>-----</w:t>
+      </w:r>
+    </w:p>
     <w:p/>
     <w:p>
       <w:r>
@@ -12288,7 +11907,7 @@
     <w:p/>
     <w:p>
       <w:pPr>
-        <w:pStyle w:val="Heading3"/>
+        <w:pStyle w:val="Kop3"/>
       </w:pPr>
       <w:r>
         <w:t>Other Ideas</w:t>
@@ -13104,7 +12723,7 @@
     <w:lsdException w:name="Unresolved Mention" w:semiHidden="1" w:unhideWhenUsed="1"/>
     <w:lsdException w:name="Smart Link" w:semiHidden="1" w:unhideWhenUsed="1"/>
   </w:latentStyles>
-  <w:style w:type="paragraph" w:default="1" w:styleId="Normal">
+  <w:style w:type="paragraph" w:default="1" w:styleId="Standaard">
     <w:name w:val="Normal"/>
     <w:qFormat/>
     <w:rsid w:val="003271FC"/>
@@ -13116,10 +12735,10 @@
       <w:szCs w:val="26"/>
     </w:rPr>
   </w:style>
-  <w:style w:type="paragraph" w:styleId="Heading1">
+  <w:style w:type="paragraph" w:styleId="Kop1">
     <w:name w:val="heading 1"/>
-    <w:basedOn w:val="Normal"/>
-    <w:next w:val="Normal"/>
+    <w:basedOn w:val="Standaard"/>
+    <w:next w:val="Standaard"/>
     <w:qFormat/>
     <w:rsid w:val="003271FC"/>
     <w:pPr>
@@ -13137,10 +12756,10 @@
       <w:szCs w:val="36"/>
     </w:rPr>
   </w:style>
-  <w:style w:type="paragraph" w:styleId="Heading2">
+  <w:style w:type="paragraph" w:styleId="Kop2">
     <w:name w:val="heading 2"/>
-    <w:basedOn w:val="Normal"/>
-    <w:next w:val="Normal"/>
+    <w:basedOn w:val="Standaard"/>
+    <w:next w:val="Standaard"/>
     <w:qFormat/>
     <w:rsid w:val="003271FC"/>
     <w:pPr>
@@ -13158,10 +12777,10 @@
       <w:szCs w:val="28"/>
     </w:rPr>
   </w:style>
-  <w:style w:type="paragraph" w:styleId="Heading3">
+  <w:style w:type="paragraph" w:styleId="Kop3">
     <w:name w:val="heading 3"/>
-    <w:basedOn w:val="Normal"/>
-    <w:next w:val="Normal"/>
+    <w:basedOn w:val="Standaard"/>
+    <w:next w:val="Standaard"/>
     <w:qFormat/>
     <w:rsid w:val="005A1878"/>
     <w:pPr>
@@ -13175,10 +12794,10 @@
       <w:bCs/>
     </w:rPr>
   </w:style>
-  <w:style w:type="paragraph" w:styleId="Heading4">
+  <w:style w:type="paragraph" w:styleId="Kop4">
     <w:name w:val="heading 4"/>
-    <w:basedOn w:val="Normal"/>
-    <w:next w:val="Normal"/>
+    <w:basedOn w:val="Standaard"/>
+    <w:next w:val="Standaard"/>
     <w:qFormat/>
     <w:rsid w:val="00DB39E4"/>
     <w:pPr>
@@ -13193,10 +12812,10 @@
       <w:szCs w:val="28"/>
     </w:rPr>
   </w:style>
-  <w:style w:type="paragraph" w:styleId="Heading5">
+  <w:style w:type="paragraph" w:styleId="Kop5">
     <w:name w:val="heading 5"/>
-    <w:basedOn w:val="Normal"/>
-    <w:next w:val="Normal"/>
+    <w:basedOn w:val="Standaard"/>
+    <w:next w:val="Standaard"/>
     <w:qFormat/>
     <w:rsid w:val="00146D2D"/>
     <w:pPr>
@@ -13211,10 +12830,10 @@
       <w:sz w:val="26"/>
     </w:rPr>
   </w:style>
-  <w:style w:type="paragraph" w:styleId="Heading6">
+  <w:style w:type="paragraph" w:styleId="Kop6">
     <w:name w:val="heading 6"/>
-    <w:basedOn w:val="Normal"/>
-    <w:next w:val="Normal"/>
+    <w:basedOn w:val="Standaard"/>
+    <w:next w:val="Standaard"/>
     <w:qFormat/>
     <w:rsid w:val="00766D5E"/>
     <w:pPr>
@@ -13229,10 +12848,10 @@
       <w:szCs w:val="22"/>
     </w:rPr>
   </w:style>
-  <w:style w:type="paragraph" w:styleId="Heading7">
+  <w:style w:type="paragraph" w:styleId="Kop7">
     <w:name w:val="heading 7"/>
-    <w:basedOn w:val="Normal"/>
-    <w:next w:val="Normal"/>
+    <w:basedOn w:val="Standaard"/>
+    <w:next w:val="Standaard"/>
     <w:qFormat/>
     <w:rsid w:val="00C026B6"/>
     <w:pPr>
@@ -13245,13 +12864,13 @@
       <w:szCs w:val="24"/>
     </w:rPr>
   </w:style>
-  <w:style w:type="character" w:default="1" w:styleId="DefaultParagraphFont">
+  <w:style w:type="character" w:default="1" w:styleId="Standaardalinea-lettertype">
     <w:name w:val="Default Paragraph Font"/>
     <w:uiPriority w:val="1"/>
     <w:semiHidden/>
     <w:unhideWhenUsed/>
   </w:style>
-  <w:style w:type="table" w:default="1" w:styleId="TableNormal">
+  <w:style w:type="table" w:default="1" w:styleId="Standaardtabel">
     <w:name w:val="Normal Table"/>
     <w:uiPriority w:val="99"/>
     <w:semiHidden/>
@@ -13266,7 +12885,7 @@
       </w:tblCellMar>
     </w:tblPr>
   </w:style>
-  <w:style w:type="numbering" w:default="1" w:styleId="NoList">
+  <w:style w:type="numbering" w:default="1" w:styleId="Geenlijst">
     <w:name w:val="No List"/>
     <w:uiPriority w:val="99"/>
     <w:semiHidden/>
@@ -13281,7 +12900,7 @@
   </w:style>
   <w:style w:type="paragraph" w:customStyle="1" w:styleId="AuthoringDetails">
     <w:name w:val="Authoring Details"/>
-    <w:basedOn w:val="Normal"/>
+    <w:basedOn w:val="Standaard"/>
     <w:rsid w:val="007E7FC4"/>
     <w:rPr>
       <w:i/>
@@ -13289,9 +12908,9 @@
       <w:lang w:val="nl-NL"/>
     </w:rPr>
   </w:style>
-  <w:style w:type="table" w:styleId="TableGrid">
+  <w:style w:type="table" w:styleId="Tabelraster">
     <w:name w:val="Table Grid"/>
-    <w:basedOn w:val="TableNormal"/>
+    <w:basedOn w:val="Standaardtabel"/>
     <w:rsid w:val="003271FC"/>
     <w:pPr>
       <w:jc w:val="both"/>
@@ -13307,9 +12926,9 @@
       </w:tblBorders>
     </w:tblPr>
   </w:style>
-  <w:style w:type="paragraph" w:styleId="DocumentMap">
+  <w:style w:type="paragraph" w:styleId="Documentstructuur">
     <w:name w:val="Document Map"/>
-    <w:basedOn w:val="Normal"/>
+    <w:basedOn w:val="Standaard"/>
     <w:rsid w:val="003271FC"/>
     <w:pPr>
       <w:shd w:val="clear" w:color="auto" w:fill="000080"/>
@@ -13318,9 +12937,9 @@
       <w:rFonts w:cs="Tahoma"/>
     </w:rPr>
   </w:style>
-  <w:style w:type="paragraph" w:styleId="BalloonText">
+  <w:style w:type="paragraph" w:styleId="Ballontekst">
     <w:name w:val="Balloon Text"/>
-    <w:basedOn w:val="Normal"/>
+    <w:basedOn w:val="Standaard"/>
     <w:rsid w:val="00954D31"/>
     <w:rPr>
       <w:rFonts w:cs="Tahoma"/>
@@ -13328,10 +12947,10 @@
       <w:szCs w:val="16"/>
     </w:rPr>
   </w:style>
-  <w:style w:type="paragraph" w:styleId="Caption">
+  <w:style w:type="paragraph" w:styleId="Bijschrift">
     <w:name w:val="caption"/>
-    <w:basedOn w:val="Normal"/>
-    <w:next w:val="Normal"/>
+    <w:basedOn w:val="Standaard"/>
+    <w:next w:val="Standaard"/>
     <w:qFormat/>
     <w:rsid w:val="00954D31"/>
     <w:pPr>
@@ -13343,7 +12962,7 @@
       <w:szCs w:val="20"/>
     </w:rPr>
   </w:style>
-  <w:style w:type="character" w:styleId="CommentReference">
+  <w:style w:type="character" w:styleId="Verwijzingopmerking">
     <w:name w:val="annotation reference"/>
     <w:rsid w:val="00954D31"/>
     <w:rPr>
@@ -13351,49 +12970,49 @@
       <w:szCs w:val="16"/>
     </w:rPr>
   </w:style>
-  <w:style w:type="paragraph" w:styleId="CommentText">
+  <w:style w:type="paragraph" w:styleId="Tekstopmerking">
     <w:name w:val="annotation text"/>
-    <w:basedOn w:val="Normal"/>
+    <w:basedOn w:val="Standaard"/>
     <w:rsid w:val="00954D31"/>
     <w:rPr>
       <w:szCs w:val="20"/>
     </w:rPr>
   </w:style>
-  <w:style w:type="paragraph" w:styleId="CommentSubject">
+  <w:style w:type="paragraph" w:styleId="Onderwerpvanopmerking">
     <w:name w:val="annotation subject"/>
-    <w:basedOn w:val="CommentText"/>
-    <w:next w:val="CommentText"/>
+    <w:basedOn w:val="Tekstopmerking"/>
+    <w:next w:val="Tekstopmerking"/>
     <w:rsid w:val="00954D31"/>
     <w:rPr>
       <w:b/>
       <w:bCs/>
     </w:rPr>
   </w:style>
-  <w:style w:type="character" w:styleId="EndnoteReference">
+  <w:style w:type="character" w:styleId="Eindnootmarkering">
     <w:name w:val="endnote reference"/>
     <w:rsid w:val="00954D31"/>
     <w:rPr>
       <w:vertAlign w:val="superscript"/>
     </w:rPr>
   </w:style>
-  <w:style w:type="paragraph" w:styleId="EndnoteText">
+  <w:style w:type="paragraph" w:styleId="Eindnoottekst">
     <w:name w:val="endnote text"/>
-    <w:basedOn w:val="Normal"/>
+    <w:basedOn w:val="Standaard"/>
     <w:rsid w:val="00954D31"/>
     <w:rPr>
       <w:szCs w:val="20"/>
     </w:rPr>
   </w:style>
-  <w:style w:type="character" w:styleId="FootnoteReference">
+  <w:style w:type="character" w:styleId="Voetnootmarkering">
     <w:name w:val="footnote reference"/>
     <w:rsid w:val="00954D31"/>
     <w:rPr>
       <w:vertAlign w:val="superscript"/>
     </w:rPr>
   </w:style>
-  <w:style w:type="paragraph" w:styleId="FootnoteText">
+  <w:style w:type="paragraph" w:styleId="Voetnoottekst">
     <w:name w:val="footnote text"/>
-    <w:basedOn w:val="Normal"/>
+    <w:basedOn w:val="Standaard"/>
     <w:rsid w:val="00954D31"/>
     <w:rPr>
       <w:szCs w:val="20"/>
@@ -13401,8 +13020,8 @@
   </w:style>
   <w:style w:type="paragraph" w:styleId="Index1">
     <w:name w:val="index 1"/>
-    <w:basedOn w:val="Normal"/>
-    <w:next w:val="Normal"/>
+    <w:basedOn w:val="Standaard"/>
+    <w:next w:val="Standaard"/>
     <w:autoRedefine/>
     <w:rsid w:val="00954D31"/>
     <w:pPr>
@@ -13411,8 +13030,8 @@
   </w:style>
   <w:style w:type="paragraph" w:styleId="Index2">
     <w:name w:val="index 2"/>
-    <w:basedOn w:val="Normal"/>
-    <w:next w:val="Normal"/>
+    <w:basedOn w:val="Standaard"/>
+    <w:next w:val="Standaard"/>
     <w:autoRedefine/>
     <w:rsid w:val="00954D31"/>
     <w:pPr>
@@ -13421,8 +13040,8 @@
   </w:style>
   <w:style w:type="paragraph" w:styleId="Index3">
     <w:name w:val="index 3"/>
-    <w:basedOn w:val="Normal"/>
-    <w:next w:val="Normal"/>
+    <w:basedOn w:val="Standaard"/>
+    <w:next w:val="Standaard"/>
     <w:autoRedefine/>
     <w:rsid w:val="00954D31"/>
     <w:pPr>
@@ -13431,8 +13050,8 @@
   </w:style>
   <w:style w:type="paragraph" w:styleId="Index4">
     <w:name w:val="index 4"/>
-    <w:basedOn w:val="Normal"/>
-    <w:next w:val="Normal"/>
+    <w:basedOn w:val="Standaard"/>
+    <w:next w:val="Standaard"/>
     <w:autoRedefine/>
     <w:rsid w:val="00954D31"/>
     <w:pPr>
@@ -13441,8 +13060,8 @@
   </w:style>
   <w:style w:type="paragraph" w:styleId="Index5">
     <w:name w:val="index 5"/>
-    <w:basedOn w:val="Normal"/>
-    <w:next w:val="Normal"/>
+    <w:basedOn w:val="Standaard"/>
+    <w:next w:val="Standaard"/>
     <w:autoRedefine/>
     <w:rsid w:val="00954D31"/>
     <w:pPr>
@@ -13451,8 +13070,8 @@
   </w:style>
   <w:style w:type="paragraph" w:styleId="Index6">
     <w:name w:val="index 6"/>
-    <w:basedOn w:val="Normal"/>
-    <w:next w:val="Normal"/>
+    <w:basedOn w:val="Standaard"/>
+    <w:next w:val="Standaard"/>
     <w:autoRedefine/>
     <w:rsid w:val="00954D31"/>
     <w:pPr>
@@ -13461,8 +13080,8 @@
   </w:style>
   <w:style w:type="paragraph" w:styleId="Index7">
     <w:name w:val="index 7"/>
-    <w:basedOn w:val="Normal"/>
-    <w:next w:val="Normal"/>
+    <w:basedOn w:val="Standaard"/>
+    <w:next w:val="Standaard"/>
     <w:autoRedefine/>
     <w:rsid w:val="00954D31"/>
     <w:pPr>
@@ -13471,8 +13090,8 @@
   </w:style>
   <w:style w:type="paragraph" w:styleId="Index8">
     <w:name w:val="index 8"/>
-    <w:basedOn w:val="Normal"/>
-    <w:next w:val="Normal"/>
+    <w:basedOn w:val="Standaard"/>
+    <w:next w:val="Standaard"/>
     <w:autoRedefine/>
     <w:rsid w:val="00954D31"/>
     <w:pPr>
@@ -13481,17 +13100,17 @@
   </w:style>
   <w:style w:type="paragraph" w:styleId="Index9">
     <w:name w:val="index 9"/>
-    <w:basedOn w:val="Normal"/>
-    <w:next w:val="Normal"/>
+    <w:basedOn w:val="Standaard"/>
+    <w:next w:val="Standaard"/>
     <w:autoRedefine/>
     <w:rsid w:val="00954D31"/>
     <w:pPr>
       <w:ind w:left="1800" w:hanging="200"/>
     </w:pPr>
   </w:style>
-  <w:style w:type="paragraph" w:styleId="IndexHeading">
+  <w:style w:type="paragraph" w:styleId="Indexkop">
     <w:name w:val="index heading"/>
-    <w:basedOn w:val="Normal"/>
+    <w:basedOn w:val="Standaard"/>
     <w:next w:val="Index1"/>
     <w:rsid w:val="00954D31"/>
     <w:rPr>
@@ -13500,7 +13119,7 @@
       <w:bCs/>
     </w:rPr>
   </w:style>
-  <w:style w:type="paragraph" w:styleId="MacroText">
+  <w:style w:type="paragraph" w:styleId="Macrotekst">
     <w:name w:val="macro"/>
     <w:rsid w:val="00954D31"/>
     <w:pPr>
@@ -13521,28 +13140,28 @@
       <w:rFonts w:ascii="Courier New" w:hAnsi="Courier New" w:cs="Courier New"/>
     </w:rPr>
   </w:style>
-  <w:style w:type="paragraph" w:styleId="TableofAuthorities">
+  <w:style w:type="paragraph" w:styleId="Bronvermelding">
     <w:name w:val="table of authorities"/>
-    <w:basedOn w:val="Normal"/>
-    <w:next w:val="Normal"/>
+    <w:basedOn w:val="Standaard"/>
+    <w:next w:val="Standaard"/>
     <w:rsid w:val="00954D31"/>
     <w:pPr>
       <w:ind w:left="200" w:hanging="200"/>
     </w:pPr>
   </w:style>
-  <w:style w:type="paragraph" w:styleId="TableofFigures">
+  <w:style w:type="paragraph" w:styleId="Lijstmetafbeeldingen">
     <w:name w:val="table of figures"/>
-    <w:basedOn w:val="Normal"/>
-    <w:next w:val="Normal"/>
+    <w:basedOn w:val="Standaard"/>
+    <w:next w:val="Standaard"/>
     <w:rsid w:val="00954D31"/>
     <w:pPr>
       <w:ind w:left="400" w:hanging="400"/>
     </w:pPr>
   </w:style>
-  <w:style w:type="paragraph" w:styleId="TOAHeading">
+  <w:style w:type="paragraph" w:styleId="Kopbronvermelding">
     <w:name w:val="toa heading"/>
-    <w:basedOn w:val="Normal"/>
-    <w:next w:val="Normal"/>
+    <w:basedOn w:val="Standaard"/>
+    <w:next w:val="Standaard"/>
     <w:rsid w:val="00954D31"/>
     <w:pPr>
       <w:spacing w:before="120"/>
@@ -13555,90 +13174,90 @@
       <w:szCs w:val="24"/>
     </w:rPr>
   </w:style>
-  <w:style w:type="paragraph" w:styleId="TOC1">
+  <w:style w:type="paragraph" w:styleId="Inhopg1">
     <w:name w:val="toc 1"/>
-    <w:basedOn w:val="Normal"/>
-    <w:next w:val="Normal"/>
+    <w:basedOn w:val="Standaard"/>
+    <w:next w:val="Standaard"/>
     <w:autoRedefine/>
     <w:rsid w:val="00954D31"/>
     <w:pPr>
       <w:ind w:left="0"/>
     </w:pPr>
   </w:style>
-  <w:style w:type="paragraph" w:styleId="TOC2">
+  <w:style w:type="paragraph" w:styleId="Inhopg2">
     <w:name w:val="toc 2"/>
-    <w:basedOn w:val="Normal"/>
-    <w:next w:val="Normal"/>
+    <w:basedOn w:val="Standaard"/>
+    <w:next w:val="Standaard"/>
     <w:autoRedefine/>
     <w:rsid w:val="00954D31"/>
     <w:pPr>
       <w:ind w:left="200"/>
     </w:pPr>
   </w:style>
-  <w:style w:type="paragraph" w:styleId="TOC3">
+  <w:style w:type="paragraph" w:styleId="Inhopg3">
     <w:name w:val="toc 3"/>
-    <w:basedOn w:val="Normal"/>
-    <w:next w:val="Normal"/>
+    <w:basedOn w:val="Standaard"/>
+    <w:next w:val="Standaard"/>
     <w:autoRedefine/>
     <w:rsid w:val="00954D31"/>
     <w:pPr>
       <w:ind w:left="400"/>
     </w:pPr>
   </w:style>
-  <w:style w:type="paragraph" w:styleId="TOC4">
+  <w:style w:type="paragraph" w:styleId="Inhopg4">
     <w:name w:val="toc 4"/>
-    <w:basedOn w:val="Normal"/>
-    <w:next w:val="Normal"/>
+    <w:basedOn w:val="Standaard"/>
+    <w:next w:val="Standaard"/>
     <w:autoRedefine/>
     <w:rsid w:val="00954D31"/>
     <w:pPr>
       <w:ind w:left="600"/>
     </w:pPr>
   </w:style>
-  <w:style w:type="paragraph" w:styleId="TOC5">
+  <w:style w:type="paragraph" w:styleId="Inhopg5">
     <w:name w:val="toc 5"/>
-    <w:basedOn w:val="Normal"/>
-    <w:next w:val="Normal"/>
+    <w:basedOn w:val="Standaard"/>
+    <w:next w:val="Standaard"/>
     <w:autoRedefine/>
     <w:rsid w:val="00954D31"/>
     <w:pPr>
       <w:ind w:left="800"/>
     </w:pPr>
   </w:style>
-  <w:style w:type="paragraph" w:styleId="TOC6">
+  <w:style w:type="paragraph" w:styleId="Inhopg6">
     <w:name w:val="toc 6"/>
-    <w:basedOn w:val="Normal"/>
-    <w:next w:val="Normal"/>
+    <w:basedOn w:val="Standaard"/>
+    <w:next w:val="Standaard"/>
     <w:autoRedefine/>
     <w:rsid w:val="00954D31"/>
     <w:pPr>
       <w:ind w:left="1000"/>
     </w:pPr>
   </w:style>
-  <w:style w:type="paragraph" w:styleId="TOC7">
+  <w:style w:type="paragraph" w:styleId="Inhopg7">
     <w:name w:val="toc 7"/>
-    <w:basedOn w:val="Normal"/>
-    <w:next w:val="Normal"/>
+    <w:basedOn w:val="Standaard"/>
+    <w:next w:val="Standaard"/>
     <w:autoRedefine/>
     <w:rsid w:val="00954D31"/>
     <w:pPr>
       <w:ind w:left="1200"/>
     </w:pPr>
   </w:style>
-  <w:style w:type="paragraph" w:styleId="TOC8">
+  <w:style w:type="paragraph" w:styleId="Inhopg8">
     <w:name w:val="toc 8"/>
-    <w:basedOn w:val="Normal"/>
-    <w:next w:val="Normal"/>
+    <w:basedOn w:val="Standaard"/>
+    <w:next w:val="Standaard"/>
     <w:autoRedefine/>
     <w:rsid w:val="00954D31"/>
     <w:pPr>
       <w:ind w:left="1400"/>
     </w:pPr>
   </w:style>
-  <w:style w:type="paragraph" w:styleId="TOC9">
+  <w:style w:type="paragraph" w:styleId="Inhopg9">
     <w:name w:val="toc 9"/>
-    <w:basedOn w:val="Normal"/>
-    <w:next w:val="Normal"/>
+    <w:basedOn w:val="Standaard"/>
+    <w:next w:val="Standaard"/>
     <w:autoRedefine/>
     <w:rsid w:val="00954D31"/>
     <w:pPr>
@@ -13647,7 +13266,7 @@
   </w:style>
   <w:style w:type="paragraph" w:customStyle="1" w:styleId="Spacing">
     <w:name w:val="Spacing"/>
-    <w:basedOn w:val="Normal"/>
+    <w:basedOn w:val="Standaard"/>
     <w:link w:val="SpacingChar"/>
     <w:rsid w:val="00954D31"/>
     <w:rPr>
@@ -13656,7 +13275,7 @@
   </w:style>
   <w:style w:type="paragraph" w:customStyle="1" w:styleId="Code">
     <w:name w:val="Code"/>
-    <w:basedOn w:val="Normal"/>
+    <w:basedOn w:val="Standaard"/>
     <w:link w:val="CodeChar"/>
     <w:rsid w:val="0001638E"/>
     <w:rPr>
@@ -13675,7 +13294,7 @@
   </w:style>
   <w:style w:type="paragraph" w:customStyle="1" w:styleId="Picture">
     <w:name w:val="Picture"/>
-    <w:basedOn w:val="Normal"/>
+    <w:basedOn w:val="Standaard"/>
     <w:rsid w:val="00146D2D"/>
     <w:pPr>
       <w:ind w:left="0"/>
@@ -13692,7 +13311,7 @@
   </w:style>
   <w:style w:type="paragraph" w:customStyle="1" w:styleId="AlineaSeparator">
     <w:name w:val="Alinea Separator"/>
-    <w:basedOn w:val="Normal"/>
+    <w:basedOn w:val="Standaard"/>
     <w:rsid w:val="00146D2D"/>
     <w:pPr>
       <w:ind w:left="0"/>
@@ -13707,7 +13326,7 @@
   </w:style>
   <w:style w:type="paragraph" w:customStyle="1" w:styleId="Brainstorm">
     <w:name w:val="Brainstorm"/>
-    <w:basedOn w:val="Normal"/>
+    <w:basedOn w:val="Standaard"/>
     <w:rsid w:val="00766D5E"/>
     <w:pPr>
       <w:ind w:left="0"/>
@@ -13721,7 +13340,7 @@
   </w:style>
   <w:style w:type="paragraph" w:customStyle="1" w:styleId="Rule">
     <w:name w:val="Rule"/>
-    <w:basedOn w:val="Normal"/>
+    <w:basedOn w:val="Standaard"/>
     <w:rsid w:val="00766D5E"/>
     <w:pPr>
       <w:ind w:left="0"/>

</xml_diff>